<commit_message>
[Documentation] Adding test descriptions
</commit_message>
<xml_diff>
--- a/OSF Hackathon_[Teamname] [Project] Test Case template.docx
+++ b/OSF Hackathon_[Teamname] [Project] Test Case template.docx
@@ -1,42 +1,61 @@
 
 <file path=word/document.xml><?xml version="1.0" encoding="utf-8"?>
-<w:document xmlns:wpc="http://schemas.microsoft.com/office/word/2010/wordprocessingCanvas" xmlns:cx="http://schemas.microsoft.com/office/drawing/2014/chartex" xmlns:cx1="http://schemas.microsoft.com/office/drawing/2015/9/8/chartex" xmlns:mc="http://schemas.openxmlformats.org/markup-compatibility/2006" xmlns:o="urn:schemas-microsoft-com:office:office" xmlns:r="http://schemas.openxmlformats.org/officeDocument/2006/relationships" xmlns:m="http://schemas.openxmlformats.org/officeDocument/2006/math" xmlns:v="urn:schemas-microsoft-com:vml" xmlns:wp14="http://schemas.microsoft.com/office/word/2010/wordprocessingDrawing" xmlns:wp="http://schemas.openxmlformats.org/drawingml/2006/wordprocessingDrawing" xmlns:w10="urn:schemas-microsoft-com:office:word" xmlns:w="http://schemas.openxmlformats.org/wordprocessingml/2006/main" xmlns:w14="http://schemas.microsoft.com/office/word/2010/wordml" xmlns:w15="http://schemas.microsoft.com/office/word/2012/wordml" xmlns:w16se="http://schemas.microsoft.com/office/word/2015/wordml/symex" xmlns:wpg="http://schemas.microsoft.com/office/word/2010/wordprocessingGroup" xmlns:wpi="http://schemas.microsoft.com/office/word/2010/wordprocessingInk" xmlns:wne="http://schemas.microsoft.com/office/word/2006/wordml" xmlns:wps="http://schemas.microsoft.com/office/word/2010/wordprocessingShape" mc:Ignorable="w14 w15 w16se wp14">
+<w:document xmlns:wpc="http://schemas.microsoft.com/office/word/2010/wordprocessingCanvas" xmlns:cx="http://schemas.microsoft.com/office/drawing/2014/chartex" xmlns:cx1="http://schemas.microsoft.com/office/drawing/2015/9/8/chartex" xmlns:cx2="http://schemas.microsoft.com/office/drawing/2015/10/21/chartex" xmlns:cx3="http://schemas.microsoft.com/office/drawing/2016/5/9/chartex" xmlns:cx4="http://schemas.microsoft.com/office/drawing/2016/5/10/chartex" xmlns:cx5="http://schemas.microsoft.com/office/drawing/2016/5/11/chartex" xmlns:cx6="http://schemas.microsoft.com/office/drawing/2016/5/12/chartex" xmlns:cx7="http://schemas.microsoft.com/office/drawing/2016/5/13/chartex" xmlns:cx8="http://schemas.microsoft.com/office/drawing/2016/5/14/chartex" xmlns:mc="http://schemas.openxmlformats.org/markup-compatibility/2006" xmlns:aink="http://schemas.microsoft.com/office/drawing/2016/ink" xmlns:am3d="http://schemas.microsoft.com/office/drawing/2017/model3d" xmlns:o="urn:schemas-microsoft-com:office:office" xmlns:r="http://schemas.openxmlformats.org/officeDocument/2006/relationships" xmlns:m="http://schemas.openxmlformats.org/officeDocument/2006/math" xmlns:v="urn:schemas-microsoft-com:vml" xmlns:wp14="http://schemas.microsoft.com/office/word/2010/wordprocessingDrawing" xmlns:wp="http://schemas.openxmlformats.org/drawingml/2006/wordprocessingDrawing" xmlns:w10="urn:schemas-microsoft-com:office:word" xmlns:w="http://schemas.openxmlformats.org/wordprocessingml/2006/main" xmlns:w14="http://schemas.microsoft.com/office/word/2010/wordml" xmlns:w15="http://schemas.microsoft.com/office/word/2012/wordml" xmlns:w16cid="http://schemas.microsoft.com/office/word/2016/wordml/cid" xmlns:w16se="http://schemas.microsoft.com/office/word/2015/wordml/symex" xmlns:wpg="http://schemas.microsoft.com/office/word/2010/wordprocessingGroup" xmlns:wpi="http://schemas.microsoft.com/office/word/2010/wordprocessingInk" xmlns:wne="http://schemas.microsoft.com/office/word/2006/wordml" xmlns:wps="http://schemas.microsoft.com/office/word/2010/wordprocessingShape" mc:Ignorable="w14 w15 w16se w16cid wp14">
   <w:body>
     <w:p>
       <w:pPr>
         <w:ind w:left="-709"/>
         <w:jc w:val="center"/>
         <w:rPr>
-          <w:color w:val="20347E"/>
           <w:sz w:val="42"/>
           <w:szCs w:val="42"/>
         </w:rPr>
       </w:pPr>
       <w:r>
         <w:rPr>
-          <w:color w:val="20347E"/>
           <w:sz w:val="42"/>
           <w:szCs w:val="42"/>
         </w:rPr>
-        <w:t>Test cases document for [Project]</w:t>
+        <w:t>Test cases document for</w:t>
       </w:r>
+      <w:r>
+        <w:rPr>
+          <w:sz w:val="42"/>
+          <w:szCs w:val="42"/>
+        </w:rPr>
+        <w:t xml:space="preserve"> </w:t>
+      </w:r>
+      <w:proofErr w:type="spellStart"/>
+      <w:r>
+        <w:rPr>
+          <w:sz w:val="42"/>
+          <w:szCs w:val="42"/>
+        </w:rPr>
+        <w:t>BonoPastore</w:t>
+      </w:r>
+      <w:proofErr w:type="spellEnd"/>
     </w:p>
     <w:p>
       <w:pPr>
         <w:ind w:left="-709"/>
         <w:rPr>
-          <w:color w:val="3F599C"/>
           <w:sz w:val="32"/>
           <w:szCs w:val="32"/>
         </w:rPr>
       </w:pPr>
       <w:r>
         <w:rPr>
-          <w:color w:val="3F599C"/>
           <w:sz w:val="32"/>
           <w:szCs w:val="32"/>
         </w:rPr>
         <w:t xml:space="preserve">Team: </w:t>
+      </w:r>
+      <w:r>
+        <w:rPr>
+          <w:sz w:val="32"/>
+          <w:szCs w:val="32"/>
+        </w:rPr>
+        <w:t>White Hats</w:t>
       </w:r>
     </w:p>
     <w:p>
@@ -92,15 +111,45 @@
               <w:spacing w:before="0" w:after="0"/>
               <w:rPr>
                 <w:rFonts w:cs="Tahoma"/>
-                <w:szCs w:val="18"/>
-              </w:rPr>
-            </w:pPr>
-            <w:r>
-              <w:rPr>
-                <w:rFonts w:cs="Tahoma"/>
-                <w:szCs w:val="18"/>
-              </w:rPr>
-              <w:t>Feature tested:</w:t>
+                <w:color w:val="auto"/>
+                <w:szCs w:val="18"/>
+              </w:rPr>
+            </w:pPr>
+            <w:r>
+              <w:rPr>
+                <w:rFonts w:cs="Tahoma"/>
+                <w:color w:val="auto"/>
+                <w:szCs w:val="18"/>
+              </w:rPr>
+              <w:t xml:space="preserve">Feature </w:t>
+            </w:r>
+            <w:proofErr w:type="spellStart"/>
+            <w:proofErr w:type="gramStart"/>
+            <w:r>
+              <w:rPr>
+                <w:rFonts w:cs="Tahoma"/>
+                <w:color w:val="auto"/>
+                <w:szCs w:val="18"/>
+              </w:rPr>
+              <w:t>tested:</w:t>
+            </w:r>
+            <w:r>
+              <w:rPr>
+                <w:rFonts w:cs="Tahoma"/>
+                <w:color w:val="auto"/>
+                <w:szCs w:val="18"/>
+              </w:rPr>
+              <w:t>Receive</w:t>
+            </w:r>
+            <w:proofErr w:type="spellEnd"/>
+            <w:proofErr w:type="gramEnd"/>
+            <w:r>
+              <w:rPr>
+                <w:rFonts w:cs="Tahoma"/>
+                <w:color w:val="auto"/>
+                <w:szCs w:val="18"/>
+              </w:rPr>
+              <w:t xml:space="preserve"> humidity level from sensor and send the right alert request to notifiable server</w:t>
             </w:r>
           </w:p>
           <w:p>
@@ -118,58 +167,86 @@
                 <w:rFonts w:cs="Tahoma"/>
                 <w:b w:val="0"/>
                 <w:i/>
+                <w:color w:val="auto"/>
                 <w:szCs w:val="18"/>
               </w:rPr>
               <w:t>{</w:t>
             </w:r>
+            <w:proofErr w:type="spellStart"/>
             <w:r>
               <w:rPr>
                 <w:rFonts w:cs="Tahoma"/>
                 <w:b w:val="0"/>
                 <w:i/>
-                <w:szCs w:val="18"/>
-              </w:rPr>
-              <w:t>Project/application name</w:t>
-            </w:r>
+                <w:color w:val="auto"/>
+                <w:szCs w:val="18"/>
+              </w:rPr>
+              <w:t>BonoPastore</w:t>
+            </w:r>
+            <w:proofErr w:type="spellEnd"/>
             <w:r>
               <w:rPr>
                 <w:rFonts w:cs="Tahoma"/>
                 <w:b w:val="0"/>
                 <w:i/>
-                <w:szCs w:val="18"/>
-              </w:rPr>
-              <w:t>}</w:t>
-            </w:r>
-          </w:p>
-        </w:tc>
-        <w:tc>
-          <w:tcPr>
-            <w:tcW w:w="4428" w:type="dxa"/>
-          </w:tcPr>
-          <w:p>
-            <w:pPr>
-              <w:spacing w:before="0" w:after="0"/>
-              <w:cnfStyle w:val="100000000000" w:firstRow="1" w:lastRow="0" w:firstColumn="0" w:lastColumn="0" w:oddVBand="0" w:evenVBand="0" w:oddHBand="0" w:evenHBand="0" w:firstRowFirstColumn="0" w:firstRowLastColumn="0" w:lastRowFirstColumn="0" w:lastRowLastColumn="0"/>
-              <w:rPr>
-                <w:rFonts w:cs="Tahoma"/>
-                <w:szCs w:val="18"/>
-              </w:rPr>
-            </w:pPr>
-            <w:r>
-              <w:rPr>
-                <w:rFonts w:cs="Tahoma"/>
-                <w:szCs w:val="18"/>
-              </w:rPr>
-              <w:t xml:space="preserve">Test date: </w:t>
-            </w:r>
+                <w:color w:val="auto"/>
+                <w:szCs w:val="18"/>
+              </w:rPr>
+              <w:t>/</w:t>
+            </w:r>
+            <w:proofErr w:type="spellStart"/>
             <w:r>
               <w:rPr>
                 <w:rFonts w:cs="Tahoma"/>
                 <w:b w:val="0"/>
                 <w:i/>
-                <w:szCs w:val="18"/>
-              </w:rPr>
-              <w:t>{mention starting testing date}</w:t>
+                <w:color w:val="auto"/>
+                <w:szCs w:val="18"/>
+              </w:rPr>
+              <w:t>embeded</w:t>
+            </w:r>
+            <w:proofErr w:type="spellEnd"/>
+            <w:r>
+              <w:rPr>
+                <w:rFonts w:cs="Tahoma"/>
+                <w:b w:val="0"/>
+                <w:i/>
+                <w:color w:val="auto"/>
+                <w:szCs w:val="18"/>
+              </w:rPr>
+              <w:t>}</w:t>
+            </w:r>
+          </w:p>
+        </w:tc>
+        <w:tc>
+          <w:tcPr>
+            <w:tcW w:w="4428" w:type="dxa"/>
+          </w:tcPr>
+          <w:p>
+            <w:pPr>
+              <w:spacing w:before="0" w:after="0"/>
+              <w:cnfStyle w:val="100000000000" w:firstRow="1" w:lastRow="0" w:firstColumn="0" w:lastColumn="0" w:oddVBand="0" w:evenVBand="0" w:oddHBand="0" w:evenHBand="0" w:firstRowFirstColumn="0" w:firstRowLastColumn="0" w:lastRowFirstColumn="0" w:lastRowLastColumn="0"/>
+              <w:rPr>
+                <w:rFonts w:cs="Tahoma"/>
+                <w:color w:val="auto"/>
+                <w:szCs w:val="18"/>
+              </w:rPr>
+            </w:pPr>
+            <w:r>
+              <w:rPr>
+                <w:rFonts w:cs="Tahoma"/>
+                <w:color w:val="auto"/>
+                <w:szCs w:val="18"/>
+              </w:rPr>
+              <w:t xml:space="preserve">Test date: </w:t>
+            </w:r>
+            <w:r>
+              <w:rPr>
+                <w:rFonts w:cs="Tahoma"/>
+                <w:color w:val="auto"/>
+                <w:szCs w:val="18"/>
+              </w:rPr>
+              <w:t>13-12-2018</w:t>
             </w:r>
           </w:p>
         </w:tc>
@@ -204,12 +281,14 @@
               <w:cnfStyle w:val="000000100000" w:firstRow="0" w:lastRow="0" w:firstColumn="0" w:lastColumn="0" w:oddVBand="0" w:evenVBand="0" w:oddHBand="1" w:evenHBand="0" w:firstRowFirstColumn="0" w:firstRowLastColumn="0" w:lastRowFirstColumn="0" w:lastRowLastColumn="0"/>
               <w:rPr>
                 <w:rFonts w:cs="Tahoma"/>
-                <w:szCs w:val="18"/>
-              </w:rPr>
-            </w:pPr>
-            <w:r>
-              <w:rPr>
-                <w:rFonts w:cs="Tahoma"/>
+                <w:color w:val="auto"/>
+                <w:szCs w:val="18"/>
+              </w:rPr>
+            </w:pPr>
+            <w:r>
+              <w:rPr>
+                <w:rFonts w:cs="Tahoma"/>
+                <w:color w:val="auto"/>
                 <w:szCs w:val="18"/>
               </w:rPr>
               <w:t xml:space="preserve">Tester: </w:t>
@@ -218,10 +297,22 @@
               <w:rPr>
                 <w:rFonts w:cs="Tahoma"/>
                 <w:i/>
-                <w:szCs w:val="18"/>
-              </w:rPr>
-              <w:t>{Tester/s name}</w:t>
-            </w:r>
+                <w:color w:val="auto"/>
+                <w:szCs w:val="18"/>
+              </w:rPr>
+              <w:t xml:space="preserve">Alexandru </w:t>
+            </w:r>
+            <w:proofErr w:type="spellStart"/>
+            <w:r>
+              <w:rPr>
+                <w:rFonts w:cs="Tahoma"/>
+                <w:i/>
+                <w:color w:val="auto"/>
+                <w:szCs w:val="18"/>
+              </w:rPr>
+              <w:t>Duduman</w:t>
+            </w:r>
+            <w:proofErr w:type="spellEnd"/>
           </w:p>
         </w:tc>
       </w:tr>
@@ -233,93 +324,48 @@
           <w:ilvl w:val="1"/>
           <w:numId w:val="3"/>
         </w:numPr>
-        <w:rPr>
-          <w:i/>
-        </w:rPr>
       </w:pPr>
       <w:r>
         <w:t>Goal</w:t>
       </w:r>
     </w:p>
     <w:p>
-      <w:pPr>
-        <w:spacing w:before="0" w:after="0"/>
-        <w:cnfStyle w:val="101000000000" w:firstRow="1" w:lastRow="0" w:firstColumn="1" w:lastColumn="0" w:oddVBand="0" w:evenVBand="0" w:oddHBand="0" w:evenHBand="0" w:firstRowFirstColumn="0" w:firstRowLastColumn="0" w:lastRowFirstColumn="0" w:lastRowLastColumn="0"/>
-        <w:rPr>
-          <w:rFonts w:cs="Tahoma"/>
-          <w:bCs/>
-          <w:i/>
-          <w:color w:val="31849B"/>
-          <w:szCs w:val="18"/>
-        </w:rPr>
-      </w:pPr>
       <w:r>
-        <w:rPr>
-          <w:rFonts w:cs="Tahoma"/>
-          <w:bCs/>
-          <w:i/>
-          <w:color w:val="31849B"/>
-          <w:szCs w:val="18"/>
-        </w:rPr>
-        <w:t>{The goal of testing}</w:t>
+        <w:tab/>
+      </w:r>
+      <w:r>
+        <w:t>The purpose of the test is to alert the alert server about excessive humidity in the user's private object area</w:t>
       </w:r>
     </w:p>
     <w:p>
       <w:pPr>
         <w:pStyle w:val="Heading3"/>
-        <w:rPr>
-          <w:i/>
-        </w:rPr>
+        <w:numPr>
+          <w:ilvl w:val="1"/>
+          <w:numId w:val="3"/>
+        </w:numPr>
       </w:pPr>
-      <w:r>
-        <w:t xml:space="preserve">1.3. </w:t>
-      </w:r>
       <w:r>
         <w:t>Environment</w:t>
       </w:r>
     </w:p>
     <w:p>
       <w:pPr>
-        <w:spacing w:before="0" w:after="0"/>
-        <w:cnfStyle w:val="101000000000" w:firstRow="1" w:lastRow="0" w:firstColumn="1" w:lastColumn="0" w:oddVBand="0" w:evenVBand="0" w:oddHBand="0" w:evenHBand="0" w:firstRowFirstColumn="0" w:firstRowLastColumn="0" w:lastRowFirstColumn="0" w:lastRowLastColumn="0"/>
-        <w:rPr>
-          <w:rFonts w:cs="Tahoma"/>
-          <w:bCs/>
-          <w:i/>
-          <w:color w:val="31849B"/>
-          <w:szCs w:val="18"/>
-        </w:rPr>
+        <w:pStyle w:val="ListParagraph"/>
+        <w:ind w:left="792"/>
       </w:pPr>
+      <w:proofErr w:type="spellStart"/>
+      <w:proofErr w:type="gramStart"/>
       <w:r>
         <w:rPr>
-          <w:rFonts w:cs="Tahoma"/>
-          <w:bCs/>
-          <w:i/>
-          <w:color w:val="31849B"/>
-          <w:szCs w:val="18"/>
+          <w:rFonts w:ascii="Arial" w:hAnsi="Arial" w:cs="Arial"/>
+          <w:u w:val="single"/>
+          <w:shd w:val="clear" w:color="auto" w:fill="FFFFFF"/>
         </w:rPr>
-        <w:t>{Testing</w:t>
+        <w:t>whitehats.hackathon.osf.global</w:t>
       </w:r>
-      <w:r>
-        <w:rPr>
-          <w:rFonts w:cs="Tahoma"/>
-          <w:bCs/>
-          <w:i/>
-          <w:color w:val="31849B"/>
-          <w:szCs w:val="18"/>
-        </w:rPr>
-        <w:t xml:space="preserve"> operating system</w:t>
-      </w:r>
-      <w:r>
-        <w:rPr>
-          <w:rFonts w:cs="Tahoma"/>
-          <w:bCs/>
-          <w:i/>
-          <w:color w:val="31849B"/>
-          <w:szCs w:val="18"/>
-        </w:rPr>
-        <w:t>}</w:t>
-      </w:r>
+      <w:proofErr w:type="spellEnd"/>
+      <w:proofErr w:type="gramEnd"/>
     </w:p>
     <w:p>
       <w:pPr>
@@ -360,12 +406,14 @@
               <w:spacing w:before="0" w:after="0"/>
               <w:rPr>
                 <w:rFonts w:cs="Tahoma"/>
-                <w:szCs w:val="18"/>
-              </w:rPr>
-            </w:pPr>
-            <w:r>
-              <w:rPr>
-                <w:rFonts w:cs="Tahoma"/>
+                <w:color w:val="auto"/>
+                <w:szCs w:val="18"/>
+              </w:rPr>
+            </w:pPr>
+            <w:r>
+              <w:rPr>
+                <w:rFonts w:cs="Tahoma"/>
+                <w:color w:val="auto"/>
                 <w:szCs w:val="18"/>
               </w:rPr>
               <w:t>TS #</w:t>
@@ -382,12 +430,14 @@
               <w:cnfStyle w:val="100000000000" w:firstRow="1" w:lastRow="0" w:firstColumn="0" w:lastColumn="0" w:oddVBand="0" w:evenVBand="0" w:oddHBand="0" w:evenHBand="0" w:firstRowFirstColumn="0" w:firstRowLastColumn="0" w:lastRowFirstColumn="0" w:lastRowLastColumn="0"/>
               <w:rPr>
                 <w:rFonts w:cs="Tahoma"/>
-                <w:szCs w:val="18"/>
-              </w:rPr>
-            </w:pPr>
-            <w:r>
-              <w:rPr>
-                <w:rFonts w:cs="Tahoma"/>
+                <w:color w:val="auto"/>
+                <w:szCs w:val="18"/>
+              </w:rPr>
+            </w:pPr>
+            <w:r>
+              <w:rPr>
+                <w:rFonts w:cs="Tahoma"/>
+                <w:color w:val="auto"/>
                 <w:szCs w:val="18"/>
               </w:rPr>
               <w:t>sub Feature addressed</w:t>
@@ -409,12 +459,14 @@
               <w:spacing w:before="0" w:after="0"/>
               <w:rPr>
                 <w:rFonts w:cs="Tahoma"/>
-                <w:szCs w:val="18"/>
-              </w:rPr>
-            </w:pPr>
-            <w:r>
-              <w:rPr>
-                <w:rFonts w:cs="Tahoma"/>
+                <w:color w:val="auto"/>
+                <w:szCs w:val="18"/>
+              </w:rPr>
+            </w:pPr>
+            <w:r>
+              <w:rPr>
+                <w:rFonts w:cs="Tahoma"/>
+                <w:color w:val="auto"/>
                 <w:szCs w:val="18"/>
               </w:rPr>
               <w:t>TS# 1</w:t>
@@ -432,6 +484,7 @@
               <w:rPr>
                 <w:rFonts w:cs="Tahoma"/>
                 <w:i/>
+                <w:color w:val="auto"/>
                 <w:szCs w:val="18"/>
               </w:rPr>
             </w:pPr>
@@ -439,17 +492,30 @@
               <w:rPr>
                 <w:rFonts w:cs="Tahoma"/>
                 <w:i/>
-                <w:szCs w:val="18"/>
-              </w:rPr>
-              <w:t>{Split your app in features to be tested and list them in this table: e.g. New account creation, Login, etc.</w:t>
-            </w:r>
+                <w:color w:val="auto"/>
+                <w:szCs w:val="18"/>
+              </w:rPr>
+              <w:t xml:space="preserve">Read data from water sensor, Connect to </w:t>
+            </w:r>
+            <w:proofErr w:type="spellStart"/>
             <w:r>
               <w:rPr>
                 <w:rFonts w:cs="Tahoma"/>
                 <w:i/>
-                <w:szCs w:val="18"/>
-              </w:rPr>
-              <w:t>}</w:t>
+                <w:color w:val="auto"/>
+                <w:szCs w:val="18"/>
+              </w:rPr>
+              <w:t>wifi</w:t>
+            </w:r>
+            <w:proofErr w:type="spellEnd"/>
+            <w:r>
+              <w:rPr>
+                <w:rFonts w:cs="Tahoma"/>
+                <w:i/>
+                <w:color w:val="auto"/>
+                <w:szCs w:val="18"/>
+              </w:rPr>
+              <w:t xml:space="preserve"> network with esp8266 </w:t>
             </w:r>
           </w:p>
         </w:tc>
@@ -465,12 +531,14 @@
               <w:spacing w:before="0" w:after="0"/>
               <w:rPr>
                 <w:rFonts w:cs="Tahoma"/>
-                <w:szCs w:val="18"/>
-              </w:rPr>
-            </w:pPr>
-            <w:r>
-              <w:rPr>
-                <w:rFonts w:cs="Tahoma"/>
+                <w:color w:val="auto"/>
+                <w:szCs w:val="18"/>
+              </w:rPr>
+            </w:pPr>
+            <w:r>
+              <w:rPr>
+                <w:rFonts w:cs="Tahoma"/>
+                <w:color w:val="auto"/>
                 <w:szCs w:val="18"/>
               </w:rPr>
               <w:t>TS#2</w:t>
@@ -487,51 +555,46 @@
               <w:cnfStyle w:val="000000000000" w:firstRow="0" w:lastRow="0" w:firstColumn="0" w:lastColumn="0" w:oddVBand="0" w:evenVBand="0" w:oddHBand="0" w:evenHBand="0" w:firstRowFirstColumn="0" w:firstRowLastColumn="0" w:lastRowFirstColumn="0" w:lastRowLastColumn="0"/>
               <w:rPr>
                 <w:rFonts w:cs="Tahoma"/>
-                <w:szCs w:val="18"/>
-              </w:rPr>
-            </w:pPr>
-          </w:p>
-        </w:tc>
-      </w:tr>
-      <w:tr>
-        <w:trPr>
-          <w:cnfStyle w:val="000000100000" w:firstRow="0" w:lastRow="0" w:firstColumn="0" w:lastColumn="0" w:oddVBand="0" w:evenVBand="0" w:oddHBand="1" w:evenHBand="0" w:firstRowFirstColumn="0" w:firstRowLastColumn="0" w:lastRowFirstColumn="0" w:lastRowLastColumn="0"/>
-        </w:trPr>
-        <w:tc>
-          <w:tcPr>
-            <w:cnfStyle w:val="001000000000" w:firstRow="0" w:lastRow="0" w:firstColumn="1" w:lastColumn="0" w:oddVBand="0" w:evenVBand="0" w:oddHBand="0" w:evenHBand="0" w:firstRowFirstColumn="0" w:firstRowLastColumn="0" w:lastRowFirstColumn="0" w:lastRowLastColumn="0"/>
-            <w:tcW w:w="828" w:type="dxa"/>
-          </w:tcPr>
-          <w:p>
-            <w:pPr>
-              <w:spacing w:before="0" w:after="0"/>
-              <w:rPr>
-                <w:rFonts w:cs="Tahoma"/>
-                <w:szCs w:val="18"/>
-              </w:rPr>
-            </w:pPr>
-            <w:r>
-              <w:rPr>
-                <w:rFonts w:cs="Tahoma"/>
-                <w:szCs w:val="18"/>
-              </w:rPr>
-              <w:t>TS#3</w:t>
-            </w:r>
-          </w:p>
-        </w:tc>
-        <w:tc>
-          <w:tcPr>
-            <w:tcW w:w="8028" w:type="dxa"/>
-          </w:tcPr>
-          <w:p>
-            <w:pPr>
-              <w:spacing w:before="0" w:after="0"/>
-              <w:cnfStyle w:val="000000100000" w:firstRow="0" w:lastRow="0" w:firstColumn="0" w:lastColumn="0" w:oddVBand="0" w:evenVBand="0" w:oddHBand="1" w:evenHBand="0" w:firstRowFirstColumn="0" w:firstRowLastColumn="0" w:lastRowFirstColumn="0" w:lastRowLastColumn="0"/>
-              <w:rPr>
-                <w:rFonts w:cs="Tahoma"/>
-                <w:szCs w:val="18"/>
-              </w:rPr>
-            </w:pPr>
+                <w:color w:val="auto"/>
+                <w:szCs w:val="18"/>
+              </w:rPr>
+            </w:pPr>
+            <w:r>
+              <w:rPr>
+                <w:rFonts w:cs="Tahoma"/>
+                <w:color w:val="auto"/>
+                <w:szCs w:val="18"/>
+              </w:rPr>
+              <w:t>Classification of alerts by level</w:t>
+            </w:r>
+            <w:r>
+              <w:rPr>
+                <w:rFonts w:cs="Tahoma"/>
+                <w:color w:val="auto"/>
+                <w:szCs w:val="18"/>
+              </w:rPr>
+              <w:t xml:space="preserve">, Send the alert to </w:t>
+            </w:r>
+            <w:proofErr w:type="spellStart"/>
+            <w:proofErr w:type="gramStart"/>
+            <w:r>
+              <w:rPr>
+                <w:rFonts w:cs="Tahoma"/>
+                <w:color w:val="auto"/>
+                <w:szCs w:val="18"/>
+              </w:rPr>
+              <w:t>whitehats.hackathon.osf.global</w:t>
+            </w:r>
+            <w:proofErr w:type="spellEnd"/>
+            <w:proofErr w:type="gramEnd"/>
+            <w:r>
+              <w:rPr>
+                <w:rFonts w:cs="Tahoma"/>
+                <w:color w:val="auto"/>
+                <w:szCs w:val="18"/>
+              </w:rPr>
+              <w:t>/alert server</w:t>
+            </w:r>
           </w:p>
         </w:tc>
       </w:tr>
@@ -644,8 +707,17 @@
                 <w:rFonts w:cs="Tahoma"/>
                 <w:szCs w:val="18"/>
               </w:rPr>
-              <w:t>TS #  1</w:t>
-            </w:r>
+              <w:t xml:space="preserve">TS </w:t>
+            </w:r>
+            <w:proofErr w:type="gramStart"/>
+            <w:r>
+              <w:rPr>
+                <w:rFonts w:cs="Tahoma"/>
+                <w:szCs w:val="18"/>
+              </w:rPr>
+              <w:t>#  1</w:t>
+            </w:r>
+            <w:proofErr w:type="gramEnd"/>
           </w:p>
         </w:tc>
         <w:tc>
@@ -665,25 +737,31 @@
             <w:r>
               <w:rPr>
                 <w:rFonts w:cs="Tahoma"/>
-                <w:szCs w:val="18"/>
-              </w:rPr>
-              <w:t>The name of test script</w:t>
-            </w:r>
-            <w:r>
-              <w:rPr>
-                <w:rFonts w:cs="Tahoma"/>
-                <w:szCs w:val="18"/>
-              </w:rPr>
-              <w:t xml:space="preserve"> </w:t>
-            </w:r>
-            <w:r>
-              <w:rPr>
-                <w:rFonts w:cs="Tahoma"/>
-                <w:b w:val="0"/>
                 <w:i/>
-                <w:szCs w:val="18"/>
-              </w:rPr>
-              <w:t>(copy from 1.5. list)</w:t>
+                <w:color w:val="auto"/>
+                <w:szCs w:val="18"/>
+              </w:rPr>
+              <w:t xml:space="preserve">Read data from water sensor, Connect to </w:t>
+            </w:r>
+            <w:proofErr w:type="spellStart"/>
+            <w:r>
+              <w:rPr>
+                <w:rFonts w:cs="Tahoma"/>
+                <w:i/>
+                <w:color w:val="auto"/>
+                <w:szCs w:val="18"/>
+              </w:rPr>
+              <w:t>wifi</w:t>
+            </w:r>
+            <w:proofErr w:type="spellEnd"/>
+            <w:r>
+              <w:rPr>
+                <w:rFonts w:cs="Tahoma"/>
+                <w:i/>
+                <w:color w:val="auto"/>
+                <w:szCs w:val="18"/>
+              </w:rPr>
+              <w:t xml:space="preserve"> network with esp8266</w:t>
             </w:r>
           </w:p>
         </w:tc>
@@ -707,6 +785,7 @@
                 <w:szCs w:val="18"/>
               </w:rPr>
             </w:pPr>
+            <w:proofErr w:type="gramStart"/>
             <w:r>
               <w:rPr>
                 <w:rFonts w:cs="Tahoma"/>
@@ -714,6 +793,7 @@
               </w:rPr>
               <w:t>Pre Requisites</w:t>
             </w:r>
+            <w:proofErr w:type="gramEnd"/>
           </w:p>
         </w:tc>
         <w:tc>
@@ -722,38 +802,38 @@
           </w:tcPr>
           <w:p>
             <w:pPr>
-              <w:spacing w:before="0" w:after="0"/>
-              <w:ind w:left="-1440" w:firstLine="1440"/>
               <w:cnfStyle w:val="000000100000" w:firstRow="0" w:lastRow="0" w:firstColumn="0" w:lastColumn="0" w:oddVBand="0" w:evenVBand="0" w:oddHBand="1" w:evenHBand="0" w:firstRowFirstColumn="0" w:firstRowLastColumn="0" w:lastRowFirstColumn="0" w:lastRowLastColumn="0"/>
-              <w:rPr>
-                <w:rFonts w:cs="Tahoma"/>
-                <w:i/>
-                <w:szCs w:val="18"/>
-              </w:rPr>
-            </w:pPr>
-            <w:r>
-              <w:rPr>
-                <w:rFonts w:cs="Tahoma"/>
-                <w:i/>
-                <w:szCs w:val="18"/>
-              </w:rPr>
-              <w:t>{</w:t>
-            </w:r>
-            <w:r>
-              <w:rPr>
-                <w:rFonts w:cs="Tahoma"/>
-                <w:i/>
-                <w:szCs w:val="18"/>
-              </w:rPr>
-              <w:t>Prerequisites that need to be installed before the test script can be executed</w:t>
-            </w:r>
-            <w:r>
-              <w:rPr>
-                <w:rFonts w:cs="Tahoma"/>
-                <w:i/>
-                <w:szCs w:val="18"/>
-              </w:rPr>
-              <w:t>; pre-completed actions: e.g. the user is logged in)</w:t>
+            </w:pPr>
+            <w:r>
+              <w:t>An ESP8266 module</w:t>
+            </w:r>
+            <w:r>
+              <w:t xml:space="preserve">, </w:t>
+            </w:r>
+            <w:r>
+              <w:t>The Arduino IDE with the NODEMCU enabled</w:t>
+            </w:r>
+            <w:r>
+              <w:t>,</w:t>
+            </w:r>
+            <w:r>
+              <w:rPr>
+                <w:rFonts w:ascii="Helvetica" w:hAnsi="Helvetica" w:cs="Helvetica"/>
+                <w:color w:val="555555"/>
+                <w:sz w:val="30"/>
+                <w:szCs w:val="30"/>
+                <w:shd w:val="clear" w:color="auto" w:fill="FFFFFF"/>
+              </w:rPr>
+              <w:t xml:space="preserve"> </w:t>
+            </w:r>
+            <w:r>
+              <w:t>wires</w:t>
+            </w:r>
+            <w:r>
+              <w:t xml:space="preserve">, </w:t>
+            </w:r>
+            <w:r>
+              <w:t>A 5V USB power source and a USB micro cable</w:t>
             </w:r>
           </w:p>
         </w:tc>
@@ -800,30 +880,6 @@
                 <w:szCs w:val="18"/>
               </w:rPr>
             </w:pPr>
-            <w:r>
-              <w:rPr>
-                <w:rFonts w:cs="Tahoma"/>
-                <w:i/>
-                <w:szCs w:val="18"/>
-              </w:rPr>
-              <w:t>{</w:t>
-            </w:r>
-            <w:r>
-              <w:rPr>
-                <w:rFonts w:cs="Tahoma"/>
-                <w:i/>
-                <w:szCs w:val="18"/>
-              </w:rPr>
-              <w:t>Add specific details, if needed</w:t>
-            </w:r>
-            <w:r>
-              <w:rPr>
-                <w:rFonts w:cs="Tahoma"/>
-                <w:i/>
-                <w:szCs w:val="18"/>
-              </w:rPr>
-              <w:t>}</w:t>
-            </w:r>
           </w:p>
         </w:tc>
       </w:tr>
@@ -1061,25 +1117,51 @@
           </w:tcPr>
           <w:p>
             <w:pPr>
-              <w:spacing w:before="0" w:after="0"/>
-              <w:ind w:left="-1440" w:firstLine="1440"/>
               <w:cnfStyle w:val="000000100000" w:firstRow="0" w:lastRow="0" w:firstColumn="0" w:lastColumn="0" w:oddVBand="0" w:evenVBand="0" w:oddHBand="1" w:evenHBand="0" w:firstRowFirstColumn="0" w:firstRowLastColumn="0" w:lastRowFirstColumn="0" w:lastRowLastColumn="0"/>
-              <w:rPr>
-                <w:rFonts w:cs="Tahoma"/>
-                <w:snapToGrid w:val="0"/>
-                <w:color w:val="000000"/>
-                <w:szCs w:val="18"/>
-              </w:rPr>
-            </w:pPr>
-            <w:r>
-              <w:rPr>
-                <w:rFonts w:cs="Tahoma"/>
-                <w:snapToGrid w:val="0"/>
-                <w:color w:val="000000"/>
-                <w:szCs w:val="18"/>
-              </w:rPr>
-              <w:t>Go to…. [link]</w:t>
-            </w:r>
+            </w:pPr>
+            <w:r>
+              <w:t xml:space="preserve">The ground (-) from the </w:t>
+            </w:r>
+            <w:proofErr w:type="spellStart"/>
+            <w:r>
+              <w:t>NodeMCU</w:t>
+            </w:r>
+            <w:proofErr w:type="spellEnd"/>
+            <w:r>
+              <w:t xml:space="preserve"> goes to the minus connection on the sensor. The 3.3V pin from the </w:t>
+            </w:r>
+            <w:proofErr w:type="spellStart"/>
+            <w:r>
+              <w:t>NodeMCU</w:t>
+            </w:r>
+            <w:proofErr w:type="spellEnd"/>
+            <w:r>
+              <w:t xml:space="preserve"> goes to the PLUS (+) pin of the sensor. </w:t>
+            </w:r>
+            <w:proofErr w:type="gramStart"/>
+            <w:r>
+              <w:t>Finally</w:t>
+            </w:r>
+            <w:proofErr w:type="gramEnd"/>
+            <w:r>
+              <w:t xml:space="preserve"> the A0 (Analog channel 0) pin of the </w:t>
+            </w:r>
+            <w:proofErr w:type="spellStart"/>
+            <w:r>
+              <w:t>NodeMCU</w:t>
+            </w:r>
+            <w:proofErr w:type="spellEnd"/>
+            <w:r>
+              <w:t xml:space="preserve"> is wired to the Sensor (S) pin.</w:t>
+            </w:r>
+            <w:r>
+              <w:t xml:space="preserve"> Reads constantly the value of sensor.</w:t>
+            </w:r>
+          </w:p>
+          <w:p>
+            <w:pPr>
+              <w:cnfStyle w:val="000000100000" w:firstRow="0" w:lastRow="0" w:firstColumn="0" w:lastColumn="0" w:oddVBand="0" w:evenVBand="0" w:oddHBand="1" w:evenHBand="0" w:firstRowFirstColumn="0" w:firstRowLastColumn="0" w:lastRowFirstColumn="0" w:lastRowLastColumn="0"/>
+            </w:pPr>
           </w:p>
         </w:tc>
         <w:tc>
@@ -1099,21 +1181,7 @@
                 <w:szCs w:val="18"/>
               </w:rPr>
             </w:pPr>
-            <w:r>
-              <w:rPr>
-                <w:rFonts w:cs="Tahoma"/>
-                <w:snapToGrid w:val="0"/>
-                <w:color w:val="000000"/>
-                <w:szCs w:val="18"/>
-              </w:rPr>
-              <w:t>The app opens in 3s.</w:t>
-            </w:r>
-          </w:p>
-        </w:tc>
-        <w:tc>
-          <w:tcPr>
-            <w:tcW w:w="4315" w:type="dxa"/>
-          </w:tcPr>
+          </w:p>
           <w:p>
             <w:pPr>
               <w:spacing w:before="0" w:after="0"/>
@@ -1127,14 +1195,96 @@
                 <w:szCs w:val="18"/>
               </w:rPr>
             </w:pPr>
-            <w:r>
-              <w:rPr>
-                <w:rFonts w:cs="Tahoma"/>
-                <w:snapToGrid w:val="0"/>
-                <w:color w:val="000000"/>
-                <w:szCs w:val="18"/>
-              </w:rPr>
-              <w:t xml:space="preserve">The page opens in 3s. </w:t>
+            <w:proofErr w:type="spellStart"/>
+            <w:r>
+              <w:rPr>
+                <w:rFonts w:cs="Tahoma"/>
+                <w:snapToGrid w:val="0"/>
+                <w:color w:val="000000"/>
+                <w:szCs w:val="18"/>
+              </w:rPr>
+              <w:t>leds</w:t>
+            </w:r>
+            <w:proofErr w:type="spellEnd"/>
+            <w:r>
+              <w:rPr>
+                <w:rFonts w:cs="Tahoma"/>
+                <w:snapToGrid w:val="0"/>
+                <w:color w:val="000000"/>
+                <w:szCs w:val="18"/>
+              </w:rPr>
+              <w:t xml:space="preserve"> is on and values are good.</w:t>
+            </w:r>
+          </w:p>
+        </w:tc>
+        <w:tc>
+          <w:tcPr>
+            <w:tcW w:w="4315" w:type="dxa"/>
+          </w:tcPr>
+          <w:p>
+            <w:pPr>
+              <w:spacing w:before="0" w:after="0"/>
+              <w:ind w:left="-1440" w:firstLine="1440"/>
+              <w:jc w:val="right"/>
+              <w:cnfStyle w:val="000000100000" w:firstRow="0" w:lastRow="0" w:firstColumn="0" w:lastColumn="0" w:oddVBand="0" w:evenVBand="0" w:oddHBand="1" w:evenHBand="0" w:firstRowFirstColumn="0" w:firstRowLastColumn="0" w:lastRowFirstColumn="0" w:lastRowLastColumn="0"/>
+              <w:rPr>
+                <w:rFonts w:cs="Tahoma"/>
+                <w:snapToGrid w:val="0"/>
+                <w:color w:val="000000"/>
+                <w:szCs w:val="18"/>
+              </w:rPr>
+            </w:pPr>
+          </w:p>
+          <w:p>
+            <w:pPr>
+              <w:spacing w:before="0" w:after="0"/>
+              <w:ind w:left="-1440" w:firstLine="1440"/>
+              <w:jc w:val="right"/>
+              <w:cnfStyle w:val="000000100000" w:firstRow="0" w:lastRow="0" w:firstColumn="0" w:lastColumn="0" w:oddVBand="0" w:evenVBand="0" w:oddHBand="1" w:evenHBand="0" w:firstRowFirstColumn="0" w:firstRowLastColumn="0" w:lastRowFirstColumn="0" w:lastRowLastColumn="0"/>
+              <w:rPr>
+                <w:rFonts w:cs="Tahoma"/>
+                <w:snapToGrid w:val="0"/>
+                <w:color w:val="000000"/>
+                <w:szCs w:val="18"/>
+              </w:rPr>
+            </w:pPr>
+            <w:proofErr w:type="spellStart"/>
+            <w:r>
+              <w:rPr>
+                <w:rFonts w:cs="Tahoma"/>
+                <w:snapToGrid w:val="0"/>
+                <w:color w:val="000000"/>
+                <w:szCs w:val="18"/>
+              </w:rPr>
+              <w:t>leds</w:t>
+            </w:r>
+            <w:proofErr w:type="spellEnd"/>
+            <w:r>
+              <w:rPr>
+                <w:rFonts w:cs="Tahoma"/>
+                <w:snapToGrid w:val="0"/>
+                <w:color w:val="000000"/>
+                <w:szCs w:val="18"/>
+              </w:rPr>
+              <w:t xml:space="preserve"> in on</w:t>
+            </w:r>
+            <w:r>
+              <w:rPr>
+                <w:rFonts w:cs="Tahoma"/>
+                <w:snapToGrid w:val="0"/>
+                <w:color w:val="000000"/>
+                <w:szCs w:val="18"/>
+              </w:rPr>
+              <w:t xml:space="preserve"> </w:t>
+            </w:r>
+            <w:r>
+              <w:rPr>
+                <w:rFonts w:cs="Tahoma"/>
+                <w:snapToGrid w:val="0"/>
+                <w:color w:val="000000"/>
+                <w:szCs w:val="18"/>
+              </w:rPr>
+              <w:t>and values are good.</w:t>
             </w:r>
           </w:p>
         </w:tc>
@@ -1223,8 +1373,19 @@
                 <w:color w:val="000000"/>
                 <w:szCs w:val="18"/>
               </w:rPr>
-              <w:t>Insert ……. .</w:t>
-            </w:r>
+              <w:t xml:space="preserve">Connect to </w:t>
+            </w:r>
+            <w:proofErr w:type="spellStart"/>
+            <w:r>
+              <w:rPr>
+                <w:rFonts w:cs="Tahoma"/>
+                <w:snapToGrid w:val="0"/>
+                <w:color w:val="000000"/>
+                <w:szCs w:val="18"/>
+              </w:rPr>
+              <w:t>wifi</w:t>
+            </w:r>
+            <w:proofErr w:type="spellEnd"/>
           </w:p>
         </w:tc>
         <w:tc>
@@ -1249,23 +1410,7 @@
                 <w:snapToGrid w:val="0"/>
                 <w:szCs w:val="18"/>
               </w:rPr>
-              <w:t>All mandatory filled in fields are checked</w:t>
-            </w:r>
-            <w:r>
-              <w:rPr>
-                <w:rFonts w:cs="Tahoma"/>
-                <w:snapToGrid w:val="0"/>
-                <w:szCs w:val="18"/>
-              </w:rPr>
-              <w:t xml:space="preserve"> against validations</w:t>
-            </w:r>
-            <w:r>
-              <w:rPr>
-                <w:rFonts w:cs="Tahoma"/>
-                <w:snapToGrid w:val="0"/>
-                <w:szCs w:val="18"/>
-              </w:rPr>
-              <w:t>.</w:t>
+              <w:t>Connection accepted.</w:t>
             </w:r>
           </w:p>
         </w:tc>
@@ -1293,7 +1438,16 @@
                 <w:color w:val="000000"/>
                 <w:szCs w:val="18"/>
               </w:rPr>
-              <w:t xml:space="preserve">All fields are checked against validations. </w:t>
+              <w:t>We are connected.</w:t>
+            </w:r>
+            <w:r>
+              <w:rPr>
+                <w:rFonts w:cs="Tahoma"/>
+                <w:snapToGrid w:val="0"/>
+                <w:color w:val="000000"/>
+                <w:szCs w:val="18"/>
+              </w:rPr>
+              <w:t xml:space="preserve"> </w:t>
             </w:r>
           </w:p>
         </w:tc>
@@ -1325,463 +1479,6 @@
               </w:rPr>
               <w:t>Pass</w:t>
             </w:r>
-          </w:p>
-        </w:tc>
-      </w:tr>
-      <w:tr>
-        <w:trPr>
-          <w:cnfStyle w:val="000000100000" w:firstRow="0" w:lastRow="0" w:firstColumn="0" w:lastColumn="0" w:oddVBand="0" w:evenVBand="0" w:oddHBand="1" w:evenHBand="0" w:firstRowFirstColumn="0" w:firstRowLastColumn="0" w:lastRowFirstColumn="0" w:lastRowLastColumn="0"/>
-          <w:trHeight w:val="375"/>
-        </w:trPr>
-        <w:tc>
-          <w:tcPr>
-            <w:cnfStyle w:val="001000000000" w:firstRow="0" w:lastRow="0" w:firstColumn="1" w:lastColumn="0" w:oddVBand="0" w:evenVBand="0" w:oddHBand="0" w:evenHBand="0" w:firstRowFirstColumn="0" w:firstRowLastColumn="0" w:lastRowFirstColumn="0" w:lastRowLastColumn="0"/>
-            <w:tcW w:w="751" w:type="dxa"/>
-          </w:tcPr>
-          <w:p>
-            <w:pPr>
-              <w:spacing w:before="0" w:after="0"/>
-              <w:ind w:left="-1440" w:firstLine="1440"/>
-              <w:rPr>
-                <w:rFonts w:cs="Tahoma"/>
-                <w:snapToGrid w:val="0"/>
-                <w:color w:val="000000"/>
-                <w:szCs w:val="18"/>
-              </w:rPr>
-            </w:pPr>
-            <w:r>
-              <w:rPr>
-                <w:rFonts w:cs="Tahoma"/>
-                <w:snapToGrid w:val="0"/>
-                <w:color w:val="000000"/>
-                <w:szCs w:val="18"/>
-              </w:rPr>
-              <w:t>3</w:t>
-            </w:r>
-          </w:p>
-        </w:tc>
-        <w:tc>
-          <w:tcPr>
-            <w:tcW w:w="4459" w:type="dxa"/>
-          </w:tcPr>
-          <w:p>
-            <w:pPr>
-              <w:spacing w:before="0" w:after="0"/>
-              <w:ind w:left="-1440" w:firstLine="1440"/>
-              <w:cnfStyle w:val="000000100000" w:firstRow="0" w:lastRow="0" w:firstColumn="0" w:lastColumn="0" w:oddVBand="0" w:evenVBand="0" w:oddHBand="1" w:evenHBand="0" w:firstRowFirstColumn="0" w:firstRowLastColumn="0" w:lastRowFirstColumn="0" w:lastRowLastColumn="0"/>
-              <w:rPr>
-                <w:rFonts w:cs="Tahoma"/>
-                <w:snapToGrid w:val="0"/>
-                <w:color w:val="000000"/>
-                <w:szCs w:val="18"/>
-              </w:rPr>
-            </w:pPr>
-            <w:r>
-              <w:rPr>
-                <w:rFonts w:cs="Tahoma"/>
-                <w:snapToGrid w:val="0"/>
-                <w:color w:val="000000"/>
-                <w:szCs w:val="18"/>
-              </w:rPr>
-              <w:t>Press …. Button</w:t>
-            </w:r>
-          </w:p>
-        </w:tc>
-        <w:tc>
-          <w:tcPr>
-            <w:tcW w:w="3155" w:type="dxa"/>
-          </w:tcPr>
-          <w:p>
-            <w:pPr>
-              <w:spacing w:before="0" w:after="0"/>
-              <w:ind w:left="-1440" w:firstLine="1440"/>
-              <w:jc w:val="right"/>
-              <w:cnfStyle w:val="000000100000" w:firstRow="0" w:lastRow="0" w:firstColumn="0" w:lastColumn="0" w:oddVBand="0" w:evenVBand="0" w:oddHBand="1" w:evenHBand="0" w:firstRowFirstColumn="0" w:firstRowLastColumn="0" w:lastRowFirstColumn="0" w:lastRowLastColumn="0"/>
-              <w:rPr>
-                <w:rFonts w:cs="Tahoma"/>
-                <w:snapToGrid w:val="0"/>
-                <w:color w:val="000000"/>
-                <w:szCs w:val="18"/>
-              </w:rPr>
-            </w:pPr>
-            <w:r>
-              <w:rPr>
-                <w:rFonts w:cs="Tahoma"/>
-                <w:snapToGrid w:val="0"/>
-                <w:color w:val="000000"/>
-                <w:szCs w:val="18"/>
-              </w:rPr>
-              <w:t xml:space="preserve">The message ….is displayed. </w:t>
-            </w:r>
-          </w:p>
-        </w:tc>
-        <w:tc>
-          <w:tcPr>
-            <w:tcW w:w="4315" w:type="dxa"/>
-          </w:tcPr>
-          <w:p>
-            <w:pPr>
-              <w:tabs>
-                <w:tab w:val="left" w:pos="1020"/>
-              </w:tabs>
-              <w:spacing w:before="0" w:after="0"/>
-              <w:ind w:left="-1440" w:firstLine="1440"/>
-              <w:jc w:val="right"/>
-              <w:cnfStyle w:val="000000100000" w:firstRow="0" w:lastRow="0" w:firstColumn="0" w:lastColumn="0" w:oddVBand="0" w:evenVBand="0" w:oddHBand="1" w:evenHBand="0" w:firstRowFirstColumn="0" w:firstRowLastColumn="0" w:lastRowFirstColumn="0" w:lastRowLastColumn="0"/>
-              <w:rPr>
-                <w:rFonts w:cs="Tahoma"/>
-                <w:snapToGrid w:val="0"/>
-                <w:color w:val="000000"/>
-                <w:szCs w:val="18"/>
-              </w:rPr>
-            </w:pPr>
-            <w:r>
-              <w:rPr>
-                <w:rFonts w:cs="Tahoma"/>
-                <w:snapToGrid w:val="0"/>
-                <w:color w:val="000000"/>
-                <w:szCs w:val="18"/>
-              </w:rPr>
-              <w:t xml:space="preserve">No message is displayed. An error is displayed on the screen. </w:t>
-            </w:r>
-          </w:p>
-        </w:tc>
-        <w:tc>
-          <w:tcPr>
-            <w:tcW w:w="1053" w:type="dxa"/>
-          </w:tcPr>
-          <w:p>
-            <w:pPr>
-              <w:spacing w:before="0" w:after="0"/>
-              <w:ind w:left="-1440" w:firstLine="1440"/>
-              <w:jc w:val="right"/>
-              <w:cnfStyle w:val="000000100000" w:firstRow="0" w:lastRow="0" w:firstColumn="0" w:lastColumn="0" w:oddVBand="0" w:evenVBand="0" w:oddHBand="1" w:evenHBand="0" w:firstRowFirstColumn="0" w:firstRowLastColumn="0" w:lastRowFirstColumn="0" w:lastRowLastColumn="0"/>
-              <w:rPr>
-                <w:rFonts w:cs="Tahoma"/>
-                <w:b/>
-                <w:snapToGrid w:val="0"/>
-                <w:color w:val="000000"/>
-                <w:szCs w:val="18"/>
-              </w:rPr>
-            </w:pPr>
-            <w:r>
-              <w:rPr>
-                <w:rFonts w:cs="Tahoma"/>
-                <w:b/>
-                <w:snapToGrid w:val="0"/>
-                <w:color w:val="000000"/>
-                <w:szCs w:val="18"/>
-              </w:rPr>
-              <w:t>Fail</w:t>
-            </w:r>
-          </w:p>
-        </w:tc>
-      </w:tr>
-      <w:tr>
-        <w:trPr>
-          <w:trHeight w:val="345"/>
-        </w:trPr>
-        <w:tc>
-          <w:tcPr>
-            <w:cnfStyle w:val="001000000000" w:firstRow="0" w:lastRow="0" w:firstColumn="1" w:lastColumn="0" w:oddVBand="0" w:evenVBand="0" w:oddHBand="0" w:evenHBand="0" w:firstRowFirstColumn="0" w:firstRowLastColumn="0" w:lastRowFirstColumn="0" w:lastRowLastColumn="0"/>
-            <w:tcW w:w="751" w:type="dxa"/>
-          </w:tcPr>
-          <w:p>
-            <w:pPr>
-              <w:spacing w:before="0" w:after="0"/>
-              <w:ind w:left="-1440" w:firstLine="1440"/>
-              <w:rPr>
-                <w:rFonts w:cs="Tahoma"/>
-                <w:snapToGrid w:val="0"/>
-                <w:color w:val="000000"/>
-                <w:szCs w:val="18"/>
-              </w:rPr>
-            </w:pPr>
-          </w:p>
-        </w:tc>
-        <w:tc>
-          <w:tcPr>
-            <w:tcW w:w="4459" w:type="dxa"/>
-          </w:tcPr>
-          <w:p>
-            <w:pPr>
-              <w:spacing w:before="0" w:after="0"/>
-              <w:ind w:left="-1440" w:firstLine="1440"/>
-              <w:cnfStyle w:val="000000000000" w:firstRow="0" w:lastRow="0" w:firstColumn="0" w:lastColumn="0" w:oddVBand="0" w:evenVBand="0" w:oddHBand="0" w:evenHBand="0" w:firstRowFirstColumn="0" w:firstRowLastColumn="0" w:lastRowFirstColumn="0" w:lastRowLastColumn="0"/>
-              <w:rPr>
-                <w:rFonts w:cs="Tahoma"/>
-                <w:snapToGrid w:val="0"/>
-                <w:color w:val="000000"/>
-                <w:szCs w:val="18"/>
-              </w:rPr>
-            </w:pPr>
-          </w:p>
-        </w:tc>
-        <w:tc>
-          <w:tcPr>
-            <w:tcW w:w="3155" w:type="dxa"/>
-          </w:tcPr>
-          <w:p>
-            <w:pPr>
-              <w:spacing w:before="0" w:after="0"/>
-              <w:ind w:left="-1440" w:firstLine="1440"/>
-              <w:jc w:val="right"/>
-              <w:cnfStyle w:val="000000000000" w:firstRow="0" w:lastRow="0" w:firstColumn="0" w:lastColumn="0" w:oddVBand="0" w:evenVBand="0" w:oddHBand="0" w:evenHBand="0" w:firstRowFirstColumn="0" w:firstRowLastColumn="0" w:lastRowFirstColumn="0" w:lastRowLastColumn="0"/>
-              <w:rPr>
-                <w:rFonts w:cs="Tahoma"/>
-                <w:snapToGrid w:val="0"/>
-                <w:color w:val="000000"/>
-                <w:szCs w:val="18"/>
-              </w:rPr>
-            </w:pPr>
-          </w:p>
-        </w:tc>
-        <w:tc>
-          <w:tcPr>
-            <w:tcW w:w="4315" w:type="dxa"/>
-          </w:tcPr>
-          <w:p>
-            <w:pPr>
-              <w:spacing w:before="0" w:after="0"/>
-              <w:ind w:left="-1440" w:firstLine="1440"/>
-              <w:jc w:val="right"/>
-              <w:cnfStyle w:val="000000000000" w:firstRow="0" w:lastRow="0" w:firstColumn="0" w:lastColumn="0" w:oddVBand="0" w:evenVBand="0" w:oddHBand="0" w:evenHBand="0" w:firstRowFirstColumn="0" w:firstRowLastColumn="0" w:lastRowFirstColumn="0" w:lastRowLastColumn="0"/>
-              <w:rPr>
-                <w:rFonts w:cs="Tahoma"/>
-                <w:snapToGrid w:val="0"/>
-                <w:color w:val="000000"/>
-                <w:szCs w:val="18"/>
-              </w:rPr>
-            </w:pPr>
-          </w:p>
-        </w:tc>
-        <w:tc>
-          <w:tcPr>
-            <w:tcW w:w="1053" w:type="dxa"/>
-          </w:tcPr>
-          <w:p>
-            <w:pPr>
-              <w:spacing w:before="0" w:after="0"/>
-              <w:ind w:left="-1440" w:firstLine="1440"/>
-              <w:jc w:val="right"/>
-              <w:cnfStyle w:val="000000000000" w:firstRow="0" w:lastRow="0" w:firstColumn="0" w:lastColumn="0" w:oddVBand="0" w:evenVBand="0" w:oddHBand="0" w:evenHBand="0" w:firstRowFirstColumn="0" w:firstRowLastColumn="0" w:lastRowFirstColumn="0" w:lastRowLastColumn="0"/>
-              <w:rPr>
-                <w:rFonts w:cs="Tahoma"/>
-                <w:b/>
-                <w:snapToGrid w:val="0"/>
-                <w:color w:val="000000"/>
-                <w:szCs w:val="18"/>
-              </w:rPr>
-            </w:pPr>
-          </w:p>
-        </w:tc>
-      </w:tr>
-      <w:tr>
-        <w:trPr>
-          <w:cnfStyle w:val="000000100000" w:firstRow="0" w:lastRow="0" w:firstColumn="0" w:lastColumn="0" w:oddVBand="0" w:evenVBand="0" w:oddHBand="1" w:evenHBand="0" w:firstRowFirstColumn="0" w:firstRowLastColumn="0" w:lastRowFirstColumn="0" w:lastRowLastColumn="0"/>
-          <w:trHeight w:val="195"/>
-        </w:trPr>
-        <w:tc>
-          <w:tcPr>
-            <w:cnfStyle w:val="001000000000" w:firstRow="0" w:lastRow="0" w:firstColumn="1" w:lastColumn="0" w:oddVBand="0" w:evenVBand="0" w:oddHBand="0" w:evenHBand="0" w:firstRowFirstColumn="0" w:firstRowLastColumn="0" w:lastRowFirstColumn="0" w:lastRowLastColumn="0"/>
-            <w:tcW w:w="751" w:type="dxa"/>
-          </w:tcPr>
-          <w:p>
-            <w:pPr>
-              <w:spacing w:before="0" w:after="0"/>
-              <w:ind w:left="-1440" w:firstLine="1440"/>
-              <w:rPr>
-                <w:rFonts w:cs="Tahoma"/>
-                <w:snapToGrid w:val="0"/>
-                <w:color w:val="000000"/>
-                <w:szCs w:val="18"/>
-              </w:rPr>
-            </w:pPr>
-          </w:p>
-        </w:tc>
-        <w:tc>
-          <w:tcPr>
-            <w:tcW w:w="4459" w:type="dxa"/>
-          </w:tcPr>
-          <w:p>
-            <w:pPr>
-              <w:spacing w:before="0" w:after="0"/>
-              <w:ind w:left="-1440" w:firstLine="1440"/>
-              <w:cnfStyle w:val="000000100000" w:firstRow="0" w:lastRow="0" w:firstColumn="0" w:lastColumn="0" w:oddVBand="0" w:evenVBand="0" w:oddHBand="1" w:evenHBand="0" w:firstRowFirstColumn="0" w:firstRowLastColumn="0" w:lastRowFirstColumn="0" w:lastRowLastColumn="0"/>
-              <w:rPr>
-                <w:rFonts w:cs="Tahoma"/>
-                <w:snapToGrid w:val="0"/>
-                <w:color w:val="000000"/>
-                <w:szCs w:val="18"/>
-              </w:rPr>
-            </w:pPr>
-          </w:p>
-        </w:tc>
-        <w:tc>
-          <w:tcPr>
-            <w:tcW w:w="3155" w:type="dxa"/>
-          </w:tcPr>
-          <w:p>
-            <w:pPr>
-              <w:spacing w:before="0" w:after="0"/>
-              <w:ind w:left="-1440" w:firstLine="1440"/>
-              <w:jc w:val="right"/>
-              <w:cnfStyle w:val="000000100000" w:firstRow="0" w:lastRow="0" w:firstColumn="0" w:lastColumn="0" w:oddVBand="0" w:evenVBand="0" w:oddHBand="1" w:evenHBand="0" w:firstRowFirstColumn="0" w:firstRowLastColumn="0" w:lastRowFirstColumn="0" w:lastRowLastColumn="0"/>
-              <w:rPr>
-                <w:rFonts w:cs="Tahoma"/>
-                <w:snapToGrid w:val="0"/>
-                <w:color w:val="000000"/>
-                <w:szCs w:val="18"/>
-              </w:rPr>
-            </w:pPr>
-          </w:p>
-        </w:tc>
-        <w:tc>
-          <w:tcPr>
-            <w:tcW w:w="4315" w:type="dxa"/>
-          </w:tcPr>
-          <w:p>
-            <w:pPr>
-              <w:pStyle w:val="ListParagraph"/>
-              <w:spacing w:before="0" w:after="0"/>
-              <w:ind w:left="-1440" w:firstLine="1440"/>
-              <w:jc w:val="right"/>
-              <w:cnfStyle w:val="000000100000" w:firstRow="0" w:lastRow="0" w:firstColumn="0" w:lastColumn="0" w:oddVBand="0" w:evenVBand="0" w:oddHBand="1" w:evenHBand="0" w:firstRowFirstColumn="0" w:firstRowLastColumn="0" w:lastRowFirstColumn="0" w:lastRowLastColumn="0"/>
-              <w:rPr>
-                <w:rFonts w:cs="Tahoma"/>
-                <w:snapToGrid w:val="0"/>
-                <w:color w:val="000000"/>
-                <w:szCs w:val="18"/>
-              </w:rPr>
-            </w:pPr>
-          </w:p>
-        </w:tc>
-        <w:tc>
-          <w:tcPr>
-            <w:tcW w:w="1053" w:type="dxa"/>
-          </w:tcPr>
-          <w:p>
-            <w:pPr>
-              <w:spacing w:before="0" w:after="0"/>
-              <w:ind w:left="-1440" w:firstLine="1440"/>
-              <w:jc w:val="right"/>
-              <w:cnfStyle w:val="000000100000" w:firstRow="0" w:lastRow="0" w:firstColumn="0" w:lastColumn="0" w:oddVBand="0" w:evenVBand="0" w:oddHBand="1" w:evenHBand="0" w:firstRowFirstColumn="0" w:firstRowLastColumn="0" w:lastRowFirstColumn="0" w:lastRowLastColumn="0"/>
-              <w:rPr>
-                <w:rFonts w:cs="Tahoma"/>
-                <w:b/>
-                <w:snapToGrid w:val="0"/>
-                <w:color w:val="000000"/>
-                <w:szCs w:val="18"/>
-              </w:rPr>
-            </w:pPr>
-          </w:p>
-        </w:tc>
-      </w:tr>
-      <w:tr>
-        <w:trPr>
-          <w:trHeight w:val="165"/>
-        </w:trPr>
-        <w:tc>
-          <w:tcPr>
-            <w:cnfStyle w:val="001000000000" w:firstRow="0" w:lastRow="0" w:firstColumn="1" w:lastColumn="0" w:oddVBand="0" w:evenVBand="0" w:oddHBand="0" w:evenHBand="0" w:firstRowFirstColumn="0" w:firstRowLastColumn="0" w:lastRowFirstColumn="0" w:lastRowLastColumn="0"/>
-            <w:tcW w:w="751" w:type="dxa"/>
-          </w:tcPr>
-          <w:p>
-            <w:pPr>
-              <w:spacing w:before="0" w:after="0"/>
-              <w:ind w:left="-1440" w:firstLine="1440"/>
-              <w:rPr>
-                <w:rFonts w:cs="Tahoma"/>
-                <w:snapToGrid w:val="0"/>
-                <w:color w:val="000000"/>
-                <w:szCs w:val="18"/>
-              </w:rPr>
-            </w:pPr>
-            <w:r>
-              <w:rPr>
-                <w:rFonts w:cs="Tahoma"/>
-                <w:snapToGrid w:val="0"/>
-                <w:color w:val="000000"/>
-                <w:szCs w:val="18"/>
-              </w:rPr>
-              <w:t>n</w:t>
-            </w:r>
-          </w:p>
-        </w:tc>
-        <w:tc>
-          <w:tcPr>
-            <w:tcW w:w="4459" w:type="dxa"/>
-          </w:tcPr>
-          <w:p>
-            <w:pPr>
-              <w:spacing w:before="0" w:after="0"/>
-              <w:ind w:left="-1440" w:firstLine="1440"/>
-              <w:cnfStyle w:val="000000000000" w:firstRow="0" w:lastRow="0" w:firstColumn="0" w:lastColumn="0" w:oddVBand="0" w:evenVBand="0" w:oddHBand="0" w:evenHBand="0" w:firstRowFirstColumn="0" w:firstRowLastColumn="0" w:lastRowFirstColumn="0" w:lastRowLastColumn="0"/>
-              <w:rPr>
-                <w:rFonts w:cs="Tahoma"/>
-                <w:snapToGrid w:val="0"/>
-                <w:color w:val="000000"/>
-                <w:szCs w:val="18"/>
-              </w:rPr>
-            </w:pPr>
-          </w:p>
-        </w:tc>
-        <w:tc>
-          <w:tcPr>
-            <w:tcW w:w="3155" w:type="dxa"/>
-          </w:tcPr>
-          <w:p>
-            <w:pPr>
-              <w:spacing w:before="0" w:after="0"/>
-              <w:ind w:left="-1440" w:firstLine="1440"/>
-              <w:jc w:val="right"/>
-              <w:cnfStyle w:val="000000000000" w:firstRow="0" w:lastRow="0" w:firstColumn="0" w:lastColumn="0" w:oddVBand="0" w:evenVBand="0" w:oddHBand="0" w:evenHBand="0" w:firstRowFirstColumn="0" w:firstRowLastColumn="0" w:lastRowFirstColumn="0" w:lastRowLastColumn="0"/>
-              <w:rPr>
-                <w:rFonts w:cs="Tahoma"/>
-                <w:snapToGrid w:val="0"/>
-                <w:color w:val="000000"/>
-                <w:szCs w:val="18"/>
-              </w:rPr>
-            </w:pPr>
-          </w:p>
-        </w:tc>
-        <w:tc>
-          <w:tcPr>
-            <w:tcW w:w="4315" w:type="dxa"/>
-          </w:tcPr>
-          <w:p>
-            <w:pPr>
-              <w:spacing w:before="0" w:after="0"/>
-              <w:ind w:left="-1440" w:firstLine="1440"/>
-              <w:jc w:val="right"/>
-              <w:cnfStyle w:val="000000000000" w:firstRow="0" w:lastRow="0" w:firstColumn="0" w:lastColumn="0" w:oddVBand="0" w:evenVBand="0" w:oddHBand="0" w:evenHBand="0" w:firstRowFirstColumn="0" w:firstRowLastColumn="0" w:lastRowFirstColumn="0" w:lastRowLastColumn="0"/>
-              <w:rPr>
-                <w:rFonts w:cs="Tahoma"/>
-                <w:snapToGrid w:val="0"/>
-                <w:color w:val="000000"/>
-                <w:szCs w:val="18"/>
-              </w:rPr>
-            </w:pPr>
-          </w:p>
-        </w:tc>
-        <w:tc>
-          <w:tcPr>
-            <w:tcW w:w="1053" w:type="dxa"/>
-          </w:tcPr>
-          <w:p>
-            <w:pPr>
-              <w:spacing w:before="0" w:after="0"/>
-              <w:ind w:left="-1440" w:firstLine="1440"/>
-              <w:jc w:val="right"/>
-              <w:cnfStyle w:val="000000000000" w:firstRow="0" w:lastRow="0" w:firstColumn="0" w:lastColumn="0" w:oddVBand="0" w:evenVBand="0" w:oddHBand="0" w:evenHBand="0" w:firstRowFirstColumn="0" w:firstRowLastColumn="0" w:lastRowFirstColumn="0" w:lastRowLastColumn="0"/>
-              <w:rPr>
-                <w:rFonts w:cs="Tahoma"/>
-                <w:b/>
-                <w:snapToGrid w:val="0"/>
-                <w:color w:val="000000"/>
-                <w:szCs w:val="18"/>
-              </w:rPr>
-            </w:pPr>
           </w:p>
         </w:tc>
       </w:tr>
@@ -1849,8 +1546,17 @@
                 <w:rFonts w:cs="Tahoma"/>
                 <w:szCs w:val="18"/>
               </w:rPr>
-              <w:t>TS #  2</w:t>
-            </w:r>
+              <w:t xml:space="preserve">TS </w:t>
+            </w:r>
+            <w:proofErr w:type="gramStart"/>
+            <w:r>
+              <w:rPr>
+                <w:rFonts w:cs="Tahoma"/>
+                <w:szCs w:val="18"/>
+              </w:rPr>
+              <w:t>#  2</w:t>
+            </w:r>
+            <w:proofErr w:type="gramEnd"/>
           </w:p>
         </w:tc>
         <w:tc>
@@ -1872,23 +1578,43 @@
                 <w:rFonts w:cs="Tahoma"/>
                 <w:szCs w:val="18"/>
               </w:rPr>
-              <w:t>The name of test script</w:t>
-            </w:r>
-            <w:r>
-              <w:rPr>
-                <w:rFonts w:cs="Tahoma"/>
-                <w:szCs w:val="18"/>
-              </w:rPr>
               <w:t xml:space="preserve"> </w:t>
             </w:r>
             <w:r>
               <w:rPr>
                 <w:rFonts w:cs="Tahoma"/>
-                <w:b w:val="0"/>
-                <w:i/>
-                <w:szCs w:val="18"/>
-              </w:rPr>
-              <w:t>(copy from 1.5. list)</w:t>
+                <w:color w:val="auto"/>
+                <w:szCs w:val="18"/>
+              </w:rPr>
+              <w:t>Classification of alerts by level</w:t>
+            </w:r>
+            <w:r>
+              <w:rPr>
+                <w:rFonts w:cs="Tahoma"/>
+                <w:color w:val="auto"/>
+                <w:szCs w:val="18"/>
+              </w:rPr>
+              <w:t xml:space="preserve">, Send the alert to </w:t>
+            </w:r>
+            <w:proofErr w:type="spellStart"/>
+            <w:proofErr w:type="gramStart"/>
+            <w:r>
+              <w:rPr>
+                <w:rFonts w:cs="Tahoma"/>
+                <w:color w:val="auto"/>
+                <w:szCs w:val="18"/>
+              </w:rPr>
+              <w:t>whitehats.hackathon.osf.global</w:t>
+            </w:r>
+            <w:proofErr w:type="spellEnd"/>
+            <w:proofErr w:type="gramEnd"/>
+            <w:r>
+              <w:rPr>
+                <w:rFonts w:cs="Tahoma"/>
+                <w:color w:val="auto"/>
+                <w:szCs w:val="18"/>
+              </w:rPr>
+              <w:t>/alert server</w:t>
             </w:r>
           </w:p>
         </w:tc>
@@ -1912,6 +1638,7 @@
                 <w:szCs w:val="18"/>
               </w:rPr>
             </w:pPr>
+            <w:proofErr w:type="gramStart"/>
             <w:r>
               <w:rPr>
                 <w:rFonts w:cs="Tahoma"/>
@@ -1919,6 +1646,7 @@
               </w:rPr>
               <w:t>Pre Requisites</w:t>
             </w:r>
+            <w:proofErr w:type="gramEnd"/>
           </w:p>
         </w:tc>
         <w:tc>
@@ -1936,30 +1664,6 @@
                 <w:szCs w:val="18"/>
               </w:rPr>
             </w:pPr>
-            <w:r>
-              <w:rPr>
-                <w:rFonts w:cs="Tahoma"/>
-                <w:i/>
-                <w:szCs w:val="18"/>
-              </w:rPr>
-              <w:t>{</w:t>
-            </w:r>
-            <w:r>
-              <w:rPr>
-                <w:rFonts w:cs="Tahoma"/>
-                <w:i/>
-                <w:szCs w:val="18"/>
-              </w:rPr>
-              <w:t>Prerequisites that need to be installed before the test script can be executed</w:t>
-            </w:r>
-            <w:r>
-              <w:rPr>
-                <w:rFonts w:cs="Tahoma"/>
-                <w:i/>
-                <w:szCs w:val="18"/>
-              </w:rPr>
-              <w:t>; pre-completed actions: e.g. the user is logged in)</w:t>
-            </w:r>
           </w:p>
         </w:tc>
       </w:tr>
@@ -2005,30 +1709,6 @@
                 <w:szCs w:val="18"/>
               </w:rPr>
             </w:pPr>
-            <w:r>
-              <w:rPr>
-                <w:rFonts w:cs="Tahoma"/>
-                <w:i/>
-                <w:szCs w:val="18"/>
-              </w:rPr>
-              <w:t>{</w:t>
-            </w:r>
-            <w:r>
-              <w:rPr>
-                <w:rFonts w:cs="Tahoma"/>
-                <w:i/>
-                <w:szCs w:val="18"/>
-              </w:rPr>
-              <w:t>Add specific details, if needed</w:t>
-            </w:r>
-            <w:r>
-              <w:rPr>
-                <w:rFonts w:cs="Tahoma"/>
-                <w:i/>
-                <w:szCs w:val="18"/>
-              </w:rPr>
-              <w:t>}</w:t>
-            </w:r>
           </w:p>
         </w:tc>
       </w:tr>
@@ -2053,9 +1733,10 @@
         <w:tblLook w:val="04A0" w:firstRow="1" w:lastRow="0" w:firstColumn="1" w:lastColumn="0" w:noHBand="0" w:noVBand="1"/>
       </w:tblPr>
       <w:tblGrid>
-        <w:gridCol w:w="751"/>
-        <w:gridCol w:w="4459"/>
-        <w:gridCol w:w="3155"/>
+        <w:gridCol w:w="625"/>
+        <w:gridCol w:w="4585"/>
+        <w:gridCol w:w="423"/>
+        <w:gridCol w:w="2732"/>
         <w:gridCol w:w="4315"/>
         <w:gridCol w:w="1053"/>
       </w:tblGrid>
@@ -2067,7 +1748,7 @@
         <w:tc>
           <w:tcPr>
             <w:cnfStyle w:val="001000000100" w:firstRow="0" w:lastRow="0" w:firstColumn="1" w:lastColumn="0" w:oddVBand="0" w:evenVBand="0" w:oddHBand="0" w:evenHBand="0" w:firstRowFirstColumn="1" w:firstRowLastColumn="0" w:lastRowFirstColumn="0" w:lastRowLastColumn="0"/>
-            <w:tcW w:w="751" w:type="dxa"/>
+            <w:tcW w:w="625" w:type="dxa"/>
           </w:tcPr>
           <w:p>
             <w:pPr>
@@ -2093,7 +1774,8 @@
         </w:tc>
         <w:tc>
           <w:tcPr>
-            <w:tcW w:w="4459" w:type="dxa"/>
+            <w:tcW w:w="5008" w:type="dxa"/>
+            <w:gridSpan w:val="2"/>
           </w:tcPr>
           <w:p>
             <w:pPr>
@@ -2120,7 +1802,7 @@
         </w:tc>
         <w:tc>
           <w:tcPr>
-            <w:tcW w:w="3155" w:type="dxa"/>
+            <w:tcW w:w="2732" w:type="dxa"/>
           </w:tcPr>
           <w:p>
             <w:pPr>
@@ -2236,24 +1918,33 @@
         <w:tc>
           <w:tcPr>
             <w:cnfStyle w:val="001000000000" w:firstRow="0" w:lastRow="0" w:firstColumn="1" w:lastColumn="0" w:oddVBand="0" w:evenVBand="0" w:oddHBand="0" w:evenHBand="0" w:firstRowFirstColumn="0" w:firstRowLastColumn="0" w:lastRowFirstColumn="0" w:lastRowLastColumn="0"/>
-            <w:tcW w:w="751" w:type="dxa"/>
-          </w:tcPr>
-          <w:p>
-            <w:pPr>
-              <w:spacing w:before="0" w:after="0"/>
-              <w:ind w:left="-1440" w:firstLine="1440"/>
-              <w:rPr>
-                <w:rFonts w:cs="Tahoma"/>
-                <w:snapToGrid w:val="0"/>
-                <w:color w:val="000000"/>
-                <w:szCs w:val="18"/>
-              </w:rPr>
-            </w:pPr>
-          </w:p>
-        </w:tc>
-        <w:tc>
-          <w:tcPr>
-            <w:tcW w:w="4459" w:type="dxa"/>
+            <w:tcW w:w="625" w:type="dxa"/>
+          </w:tcPr>
+          <w:p>
+            <w:pPr>
+              <w:spacing w:before="0" w:after="0"/>
+              <w:ind w:left="-1440" w:firstLine="1440"/>
+              <w:rPr>
+                <w:rFonts w:cs="Tahoma"/>
+                <w:snapToGrid w:val="0"/>
+                <w:color w:val="000000"/>
+                <w:szCs w:val="18"/>
+              </w:rPr>
+            </w:pPr>
+            <w:r>
+              <w:rPr>
+                <w:rFonts w:cs="Tahoma"/>
+                <w:snapToGrid w:val="0"/>
+                <w:color w:val="000000"/>
+                <w:szCs w:val="18"/>
+              </w:rPr>
+              <w:t>1</w:t>
+            </w:r>
+          </w:p>
+        </w:tc>
+        <w:tc>
+          <w:tcPr>
+            <w:tcW w:w="4585" w:type="dxa"/>
           </w:tcPr>
           <w:p>
             <w:pPr>
@@ -2267,11 +1958,21 @@
                 <w:szCs w:val="18"/>
               </w:rPr>
             </w:pPr>
+            <w:r>
+              <w:rPr>
+                <w:rFonts w:cs="Tahoma"/>
+                <w:snapToGrid w:val="0"/>
+                <w:color w:val="000000"/>
+                <w:szCs w:val="18"/>
+              </w:rPr>
+              <w:t>divides the values with the possible levels</w:t>
+            </w:r>
           </w:p>
         </w:tc>
         <w:tc>
           <w:tcPr>
             <w:tcW w:w="3155" w:type="dxa"/>
+            <w:gridSpan w:val="2"/>
           </w:tcPr>
           <w:p>
             <w:pPr>
@@ -2286,6 +1987,15 @@
                 <w:szCs w:val="18"/>
               </w:rPr>
             </w:pPr>
+            <w:r>
+              <w:rPr>
+                <w:rFonts w:cs="Tahoma"/>
+                <w:snapToGrid w:val="0"/>
+                <w:color w:val="000000"/>
+                <w:szCs w:val="18"/>
+              </w:rPr>
+              <w:t>For value of 75 alert must be level3</w:t>
+            </w:r>
           </w:p>
         </w:tc>
         <w:tc>
@@ -2305,6 +2015,15 @@
                 <w:szCs w:val="18"/>
               </w:rPr>
             </w:pPr>
+            <w:r>
+              <w:rPr>
+                <w:rFonts w:cs="Tahoma"/>
+                <w:snapToGrid w:val="0"/>
+                <w:color w:val="000000"/>
+                <w:szCs w:val="18"/>
+              </w:rPr>
+              <w:t>Alert is level 3</w:t>
+            </w:r>
           </w:p>
         </w:tc>
         <w:tc>
@@ -2325,6 +2044,16 @@
                 <w:szCs w:val="18"/>
               </w:rPr>
             </w:pPr>
+            <w:r>
+              <w:rPr>
+                <w:rFonts w:cs="Tahoma"/>
+                <w:b/>
+                <w:snapToGrid w:val="0"/>
+                <w:color w:val="000000"/>
+                <w:szCs w:val="18"/>
+              </w:rPr>
+              <w:t>PASS</w:t>
+            </w:r>
           </w:p>
         </w:tc>
       </w:tr>
@@ -2335,24 +2064,33 @@
         <w:tc>
           <w:tcPr>
             <w:cnfStyle w:val="001000000000" w:firstRow="0" w:lastRow="0" w:firstColumn="1" w:lastColumn="0" w:oddVBand="0" w:evenVBand="0" w:oddHBand="0" w:evenHBand="0" w:firstRowFirstColumn="0" w:firstRowLastColumn="0" w:lastRowFirstColumn="0" w:lastRowLastColumn="0"/>
-            <w:tcW w:w="751" w:type="dxa"/>
-          </w:tcPr>
-          <w:p>
-            <w:pPr>
-              <w:spacing w:before="0" w:after="0"/>
-              <w:ind w:left="-1440" w:firstLine="1440"/>
-              <w:rPr>
-                <w:rFonts w:cs="Tahoma"/>
-                <w:snapToGrid w:val="0"/>
-                <w:color w:val="000000"/>
-                <w:szCs w:val="18"/>
-              </w:rPr>
-            </w:pPr>
-          </w:p>
-        </w:tc>
-        <w:tc>
-          <w:tcPr>
-            <w:tcW w:w="4459" w:type="dxa"/>
+            <w:tcW w:w="625" w:type="dxa"/>
+          </w:tcPr>
+          <w:p>
+            <w:pPr>
+              <w:spacing w:before="0" w:after="0"/>
+              <w:ind w:left="-1440" w:firstLine="1440"/>
+              <w:rPr>
+                <w:rFonts w:cs="Tahoma"/>
+                <w:snapToGrid w:val="0"/>
+                <w:color w:val="000000"/>
+                <w:szCs w:val="18"/>
+              </w:rPr>
+            </w:pPr>
+            <w:r>
+              <w:rPr>
+                <w:rFonts w:cs="Tahoma"/>
+                <w:snapToGrid w:val="0"/>
+                <w:color w:val="000000"/>
+                <w:szCs w:val="18"/>
+              </w:rPr>
+              <w:t>2</w:t>
+            </w:r>
+          </w:p>
+        </w:tc>
+        <w:tc>
+          <w:tcPr>
+            <w:tcW w:w="4585" w:type="dxa"/>
           </w:tcPr>
           <w:p>
             <w:pPr>
@@ -2361,16 +2099,81 @@
               <w:cnfStyle w:val="000000000000" w:firstRow="0" w:lastRow="0" w:firstColumn="0" w:lastColumn="0" w:oddVBand="0" w:evenVBand="0" w:oddHBand="0" w:evenHBand="0" w:firstRowFirstColumn="0" w:firstRowLastColumn="0" w:lastRowFirstColumn="0" w:lastRowLastColumn="0"/>
               <w:rPr>
                 <w:rFonts w:cs="Tahoma"/>
-                <w:snapToGrid w:val="0"/>
-                <w:color w:val="000000"/>
-                <w:szCs w:val="18"/>
-              </w:rPr>
-            </w:pPr>
+                <w:szCs w:val="18"/>
+              </w:rPr>
+            </w:pPr>
+            <w:r>
+              <w:rPr>
+                <w:rFonts w:cs="Tahoma"/>
+                <w:snapToGrid w:val="0"/>
+                <w:color w:val="000000"/>
+                <w:szCs w:val="18"/>
+              </w:rPr>
+              <w:t xml:space="preserve">Create a socket to </w:t>
+            </w:r>
+            <w:proofErr w:type="spellStart"/>
+            <w:proofErr w:type="gramStart"/>
+            <w:r>
+              <w:rPr>
+                <w:rFonts w:cs="Tahoma"/>
+                <w:szCs w:val="18"/>
+              </w:rPr>
+              <w:t>whitehats.hack</w:t>
+            </w:r>
+            <w:r>
+              <w:rPr>
+                <w:rFonts w:cs="Tahoma"/>
+                <w:szCs w:val="18"/>
+              </w:rPr>
+              <w:t>a</w:t>
+            </w:r>
+            <w:r>
+              <w:rPr>
+                <w:rFonts w:cs="Tahoma"/>
+                <w:szCs w:val="18"/>
+              </w:rPr>
+              <w:t>hon.osf.global</w:t>
+            </w:r>
+            <w:proofErr w:type="spellEnd"/>
+            <w:proofErr w:type="gramEnd"/>
+            <w:r>
+              <w:rPr>
+                <w:rFonts w:cs="Tahoma"/>
+                <w:szCs w:val="18"/>
+              </w:rPr>
+              <w:t>/alert</w:t>
+            </w:r>
+          </w:p>
+          <w:p>
+            <w:pPr>
+              <w:spacing w:before="0" w:after="0"/>
+              <w:ind w:left="-1440" w:firstLine="1440"/>
+              <w:cnfStyle w:val="000000000000" w:firstRow="0" w:lastRow="0" w:firstColumn="0" w:lastColumn="0" w:oddVBand="0" w:evenVBand="0" w:oddHBand="0" w:evenHBand="0" w:firstRowFirstColumn="0" w:firstRowLastColumn="0" w:lastRowFirstColumn="0" w:lastRowLastColumn="0"/>
+              <w:rPr>
+                <w:rFonts w:cs="Tahoma"/>
+                <w:szCs w:val="18"/>
+              </w:rPr>
+            </w:pPr>
+            <w:r>
+              <w:rPr>
+                <w:rFonts w:cs="Tahoma"/>
+                <w:szCs w:val="18"/>
+              </w:rPr>
+              <w:t xml:space="preserve"> server</w:t>
+            </w:r>
+            <w:r>
+              <w:rPr>
+                <w:rFonts w:cs="Tahoma"/>
+                <w:szCs w:val="18"/>
+              </w:rPr>
+              <w:t xml:space="preserve"> and send alert disaster</w:t>
+            </w:r>
           </w:p>
         </w:tc>
         <w:tc>
           <w:tcPr>
             <w:tcW w:w="3155" w:type="dxa"/>
+            <w:gridSpan w:val="2"/>
           </w:tcPr>
           <w:p>
             <w:pPr>
@@ -2384,11 +2187,50 @@
                 <w:szCs w:val="18"/>
               </w:rPr>
             </w:pPr>
+            <w:r>
+              <w:rPr>
+                <w:rFonts w:cs="Tahoma"/>
+                <w:snapToGrid w:val="0"/>
+                <w:szCs w:val="18"/>
+              </w:rPr>
+              <w:t>alert server must receive disaster level 3</w:t>
+            </w:r>
           </w:p>
         </w:tc>
         <w:tc>
           <w:tcPr>
             <w:tcW w:w="4315" w:type="dxa"/>
+          </w:tcPr>
+          <w:p>
+            <w:pPr>
+              <w:tabs>
+                <w:tab w:val="left" w:pos="2548"/>
+              </w:tabs>
+              <w:spacing w:before="0" w:after="0"/>
+              <w:ind w:left="-1440" w:firstLine="1440"/>
+              <w:cnfStyle w:val="000000000000" w:firstRow="0" w:lastRow="0" w:firstColumn="0" w:lastColumn="0" w:oddVBand="0" w:evenVBand="0" w:oddHBand="0" w:evenHBand="0" w:firstRowFirstColumn="0" w:firstRowLastColumn="0" w:lastRowFirstColumn="0" w:lastRowLastColumn="0"/>
+              <w:rPr>
+                <w:rFonts w:cs="Tahoma"/>
+                <w:snapToGrid w:val="0"/>
+                <w:color w:val="000000"/>
+                <w:szCs w:val="18"/>
+              </w:rPr>
+            </w:pPr>
+            <w:r>
+              <w:rPr>
+                <w:rFonts w:cs="Tahoma"/>
+                <w:snapToGrid w:val="0"/>
+                <w:color w:val="000000"/>
+                <w:szCs w:val="18"/>
+              </w:rPr>
+              <w:tab/>
+              <w:t>done</w:t>
+            </w:r>
+          </w:p>
+        </w:tc>
+        <w:tc>
+          <w:tcPr>
+            <w:tcW w:w="1053" w:type="dxa"/>
           </w:tcPr>
           <w:p>
             <w:pPr>
@@ -2398,31 +2240,24 @@
               <w:cnfStyle w:val="000000000000" w:firstRow="0" w:lastRow="0" w:firstColumn="0" w:lastColumn="0" w:oddVBand="0" w:evenVBand="0" w:oddHBand="0" w:evenHBand="0" w:firstRowFirstColumn="0" w:firstRowLastColumn="0" w:lastRowFirstColumn="0" w:lastRowLastColumn="0"/>
               <w:rPr>
                 <w:rFonts w:cs="Tahoma"/>
-                <w:snapToGrid w:val="0"/>
-                <w:color w:val="000000"/>
-                <w:szCs w:val="18"/>
-              </w:rPr>
-            </w:pPr>
-          </w:p>
-        </w:tc>
-        <w:tc>
-          <w:tcPr>
-            <w:tcW w:w="1053" w:type="dxa"/>
-          </w:tcPr>
-          <w:p>
-            <w:pPr>
-              <w:spacing w:before="0" w:after="0"/>
-              <w:ind w:left="-1440" w:firstLine="1440"/>
-              <w:jc w:val="right"/>
-              <w:cnfStyle w:val="000000000000" w:firstRow="0" w:lastRow="0" w:firstColumn="0" w:lastColumn="0" w:oddVBand="0" w:evenVBand="0" w:oddHBand="0" w:evenHBand="0" w:firstRowFirstColumn="0" w:firstRowLastColumn="0" w:lastRowFirstColumn="0" w:lastRowLastColumn="0"/>
-              <w:rPr>
-                <w:rFonts w:cs="Tahoma"/>
                 <w:b/>
                 <w:snapToGrid w:val="0"/>
                 <w:color w:val="000000"/>
                 <w:szCs w:val="18"/>
               </w:rPr>
             </w:pPr>
+            <w:r>
+              <w:rPr>
+                <w:rFonts w:cs="Tahoma"/>
+                <w:b/>
+                <w:snapToGrid w:val="0"/>
+                <w:color w:val="000000"/>
+                <w:szCs w:val="18"/>
+              </w:rPr>
+              <w:t>PASS</w:t>
+            </w:r>
+            <w:bookmarkStart w:id="0" w:name="_GoBack"/>
+            <w:bookmarkEnd w:id="0"/>
           </w:p>
         </w:tc>
       </w:tr>
@@ -2434,24 +2269,24 @@
         <w:tc>
           <w:tcPr>
             <w:cnfStyle w:val="001000000000" w:firstRow="0" w:lastRow="0" w:firstColumn="1" w:lastColumn="0" w:oddVBand="0" w:evenVBand="0" w:oddHBand="0" w:evenHBand="0" w:firstRowFirstColumn="0" w:firstRowLastColumn="0" w:lastRowFirstColumn="0" w:lastRowLastColumn="0"/>
-            <w:tcW w:w="751" w:type="dxa"/>
-          </w:tcPr>
-          <w:p>
-            <w:pPr>
-              <w:spacing w:before="0" w:after="0"/>
-              <w:ind w:left="-1440" w:firstLine="1440"/>
-              <w:rPr>
-                <w:rFonts w:cs="Tahoma"/>
-                <w:snapToGrid w:val="0"/>
-                <w:color w:val="000000"/>
-                <w:szCs w:val="18"/>
-              </w:rPr>
-            </w:pPr>
-          </w:p>
-        </w:tc>
-        <w:tc>
-          <w:tcPr>
-            <w:tcW w:w="4459" w:type="dxa"/>
+            <w:tcW w:w="625" w:type="dxa"/>
+          </w:tcPr>
+          <w:p>
+            <w:pPr>
+              <w:spacing w:before="0" w:after="0"/>
+              <w:ind w:left="-1440" w:firstLine="1440"/>
+              <w:rPr>
+                <w:rFonts w:cs="Tahoma"/>
+                <w:snapToGrid w:val="0"/>
+                <w:color w:val="000000"/>
+                <w:szCs w:val="18"/>
+              </w:rPr>
+            </w:pPr>
+          </w:p>
+        </w:tc>
+        <w:tc>
+          <w:tcPr>
+            <w:tcW w:w="4585" w:type="dxa"/>
           </w:tcPr>
           <w:p>
             <w:pPr>
@@ -2470,6 +2305,7 @@
         <w:tc>
           <w:tcPr>
             <w:tcW w:w="3155" w:type="dxa"/>
+            <w:gridSpan w:val="2"/>
           </w:tcPr>
           <w:p>
             <w:pPr>
@@ -2536,24 +2372,24 @@
         <w:tc>
           <w:tcPr>
             <w:cnfStyle w:val="001000000000" w:firstRow="0" w:lastRow="0" w:firstColumn="1" w:lastColumn="0" w:oddVBand="0" w:evenVBand="0" w:oddHBand="0" w:evenHBand="0" w:firstRowFirstColumn="0" w:firstRowLastColumn="0" w:lastRowFirstColumn="0" w:lastRowLastColumn="0"/>
-            <w:tcW w:w="751" w:type="dxa"/>
-          </w:tcPr>
-          <w:p>
-            <w:pPr>
-              <w:spacing w:before="0" w:after="0"/>
-              <w:ind w:left="-1440" w:firstLine="1440"/>
-              <w:rPr>
-                <w:rFonts w:cs="Tahoma"/>
-                <w:snapToGrid w:val="0"/>
-                <w:color w:val="000000"/>
-                <w:szCs w:val="18"/>
-              </w:rPr>
-            </w:pPr>
-          </w:p>
-        </w:tc>
-        <w:tc>
-          <w:tcPr>
-            <w:tcW w:w="4459" w:type="dxa"/>
+            <w:tcW w:w="625" w:type="dxa"/>
+          </w:tcPr>
+          <w:p>
+            <w:pPr>
+              <w:spacing w:before="0" w:after="0"/>
+              <w:ind w:left="-1440" w:firstLine="1440"/>
+              <w:rPr>
+                <w:rFonts w:cs="Tahoma"/>
+                <w:snapToGrid w:val="0"/>
+                <w:color w:val="000000"/>
+                <w:szCs w:val="18"/>
+              </w:rPr>
+            </w:pPr>
+          </w:p>
+        </w:tc>
+        <w:tc>
+          <w:tcPr>
+            <w:tcW w:w="4585" w:type="dxa"/>
           </w:tcPr>
           <w:p>
             <w:pPr>
@@ -2572,6 +2408,7 @@
         <w:tc>
           <w:tcPr>
             <w:tcW w:w="3155" w:type="dxa"/>
+            <w:gridSpan w:val="2"/>
           </w:tcPr>
           <w:p>
             <w:pPr>
@@ -2636,24 +2473,24 @@
         <w:tc>
           <w:tcPr>
             <w:cnfStyle w:val="001000000000" w:firstRow="0" w:lastRow="0" w:firstColumn="1" w:lastColumn="0" w:oddVBand="0" w:evenVBand="0" w:oddHBand="0" w:evenHBand="0" w:firstRowFirstColumn="0" w:firstRowLastColumn="0" w:lastRowFirstColumn="0" w:lastRowLastColumn="0"/>
-            <w:tcW w:w="751" w:type="dxa"/>
-          </w:tcPr>
-          <w:p>
-            <w:pPr>
-              <w:spacing w:before="0" w:after="0"/>
-              <w:ind w:left="-1440" w:firstLine="1440"/>
-              <w:rPr>
-                <w:rFonts w:cs="Tahoma"/>
-                <w:snapToGrid w:val="0"/>
-                <w:color w:val="000000"/>
-                <w:szCs w:val="18"/>
-              </w:rPr>
-            </w:pPr>
-          </w:p>
-        </w:tc>
-        <w:tc>
-          <w:tcPr>
-            <w:tcW w:w="4459" w:type="dxa"/>
+            <w:tcW w:w="625" w:type="dxa"/>
+          </w:tcPr>
+          <w:p>
+            <w:pPr>
+              <w:spacing w:before="0" w:after="0"/>
+              <w:ind w:left="-1440" w:firstLine="1440"/>
+              <w:rPr>
+                <w:rFonts w:cs="Tahoma"/>
+                <w:snapToGrid w:val="0"/>
+                <w:color w:val="000000"/>
+                <w:szCs w:val="18"/>
+              </w:rPr>
+            </w:pPr>
+          </w:p>
+        </w:tc>
+        <w:tc>
+          <w:tcPr>
+            <w:tcW w:w="4585" w:type="dxa"/>
           </w:tcPr>
           <w:p>
             <w:pPr>
@@ -2672,6 +2509,7 @@
         <w:tc>
           <w:tcPr>
             <w:tcW w:w="3155" w:type="dxa"/>
+            <w:gridSpan w:val="2"/>
           </w:tcPr>
           <w:p>
             <w:pPr>
@@ -2736,24 +2574,24 @@
         <w:tc>
           <w:tcPr>
             <w:cnfStyle w:val="001000000000" w:firstRow="0" w:lastRow="0" w:firstColumn="1" w:lastColumn="0" w:oddVBand="0" w:evenVBand="0" w:oddHBand="0" w:evenHBand="0" w:firstRowFirstColumn="0" w:firstRowLastColumn="0" w:lastRowFirstColumn="0" w:lastRowLastColumn="0"/>
-            <w:tcW w:w="751" w:type="dxa"/>
-          </w:tcPr>
-          <w:p>
-            <w:pPr>
-              <w:spacing w:before="0" w:after="0"/>
-              <w:ind w:left="-1440" w:firstLine="1440"/>
-              <w:rPr>
-                <w:rFonts w:cs="Tahoma"/>
-                <w:snapToGrid w:val="0"/>
-                <w:color w:val="000000"/>
-                <w:szCs w:val="18"/>
-              </w:rPr>
-            </w:pPr>
-          </w:p>
-        </w:tc>
-        <w:tc>
-          <w:tcPr>
-            <w:tcW w:w="4459" w:type="dxa"/>
+            <w:tcW w:w="625" w:type="dxa"/>
+          </w:tcPr>
+          <w:p>
+            <w:pPr>
+              <w:spacing w:before="0" w:after="0"/>
+              <w:ind w:left="-1440" w:firstLine="1440"/>
+              <w:rPr>
+                <w:rFonts w:cs="Tahoma"/>
+                <w:snapToGrid w:val="0"/>
+                <w:color w:val="000000"/>
+                <w:szCs w:val="18"/>
+              </w:rPr>
+            </w:pPr>
+          </w:p>
+        </w:tc>
+        <w:tc>
+          <w:tcPr>
+            <w:tcW w:w="4585" w:type="dxa"/>
           </w:tcPr>
           <w:p>
             <w:pPr>
@@ -2772,6 +2610,7 @@
         <w:tc>
           <w:tcPr>
             <w:tcW w:w="3155" w:type="dxa"/>
+            <w:gridSpan w:val="2"/>
           </w:tcPr>
           <w:p>
             <w:pPr>
@@ -2847,1090 +2686,6 @@
           <w:b/>
         </w:rPr>
       </w:pPr>
-      <w:r>
-        <w:rPr>
-          <w:rFonts w:cs="Tahoma"/>
-          <w:b/>
-        </w:rPr>
-        <w:br w:type="page"/>
-      </w:r>
-    </w:p>
-    <w:p>
-      <w:pPr>
-        <w:spacing w:after="0"/>
-        <w:ind w:left="-1440" w:firstLine="1440"/>
-        <w:rPr>
-          <w:rFonts w:cs="Tahoma"/>
-          <w:b/>
-        </w:rPr>
-      </w:pPr>
-      <w:r>
-        <w:rPr>
-          <w:rFonts w:cs="Tahoma"/>
-          <w:b/>
-        </w:rPr>
-        <w:t>Test Script 3</w:t>
-      </w:r>
-    </w:p>
-    <w:tbl>
-      <w:tblPr>
-        <w:tblStyle w:val="ListTable3-Accent5"/>
-        <w:tblW w:w="13770" w:type="dxa"/>
-        <w:tblInd w:w="-898" w:type="dxa"/>
-        <w:tblLayout w:type="fixed"/>
-        <w:tblLook w:val="04A0" w:firstRow="1" w:lastRow="0" w:firstColumn="1" w:lastColumn="0" w:noHBand="0" w:noVBand="1"/>
-      </w:tblPr>
-      <w:tblGrid>
-        <w:gridCol w:w="2520"/>
-        <w:gridCol w:w="11250"/>
-      </w:tblGrid>
-      <w:tr>
-        <w:trPr>
-          <w:cnfStyle w:val="100000000000" w:firstRow="1" w:lastRow="0" w:firstColumn="0" w:lastColumn="0" w:oddVBand="0" w:evenVBand="0" w:oddHBand="0" w:evenHBand="0" w:firstRowFirstColumn="0" w:firstRowLastColumn="0" w:lastRowFirstColumn="0" w:lastRowLastColumn="0"/>
-          <w:trHeight w:val="473"/>
-        </w:trPr>
-        <w:tc>
-          <w:tcPr>
-            <w:cnfStyle w:val="001000000100" w:firstRow="0" w:lastRow="0" w:firstColumn="1" w:lastColumn="0" w:oddVBand="0" w:evenVBand="0" w:oddHBand="0" w:evenHBand="0" w:firstRowFirstColumn="1" w:firstRowLastColumn="0" w:lastRowFirstColumn="0" w:lastRowLastColumn="0"/>
-            <w:tcW w:w="2520" w:type="dxa"/>
-          </w:tcPr>
-          <w:p>
-            <w:pPr>
-              <w:spacing w:before="0" w:after="0"/>
-              <w:ind w:left="-1440" w:firstLine="1440"/>
-              <w:rPr>
-                <w:rFonts w:cs="Tahoma"/>
-                <w:szCs w:val="18"/>
-              </w:rPr>
-            </w:pPr>
-            <w:r>
-              <w:rPr>
-                <w:rFonts w:cs="Tahoma"/>
-                <w:szCs w:val="18"/>
-              </w:rPr>
-              <w:t>TS #  3</w:t>
-            </w:r>
-            <w:bookmarkStart w:id="0" w:name="_GoBack"/>
-            <w:bookmarkEnd w:id="0"/>
-          </w:p>
-        </w:tc>
-        <w:tc>
-          <w:tcPr>
-            <w:tcW w:w="11250" w:type="dxa"/>
-          </w:tcPr>
-          <w:p>
-            <w:pPr>
-              <w:spacing w:before="0" w:after="0"/>
-              <w:ind w:left="-1440" w:firstLine="1440"/>
-              <w:cnfStyle w:val="100000000000" w:firstRow="1" w:lastRow="0" w:firstColumn="0" w:lastColumn="0" w:oddVBand="0" w:evenVBand="0" w:oddHBand="0" w:evenHBand="0" w:firstRowFirstColumn="0" w:firstRowLastColumn="0" w:lastRowFirstColumn="0" w:lastRowLastColumn="0"/>
-              <w:rPr>
-                <w:rFonts w:cs="Tahoma"/>
-                <w:szCs w:val="18"/>
-              </w:rPr>
-            </w:pPr>
-            <w:r>
-              <w:rPr>
-                <w:rFonts w:cs="Tahoma"/>
-                <w:szCs w:val="18"/>
-              </w:rPr>
-              <w:t>The name of test script</w:t>
-            </w:r>
-            <w:r>
-              <w:rPr>
-                <w:rFonts w:cs="Tahoma"/>
-                <w:szCs w:val="18"/>
-              </w:rPr>
-              <w:t xml:space="preserve"> </w:t>
-            </w:r>
-            <w:r>
-              <w:rPr>
-                <w:rFonts w:cs="Tahoma"/>
-                <w:b w:val="0"/>
-                <w:i/>
-                <w:szCs w:val="18"/>
-              </w:rPr>
-              <w:t>(copy from 1.5. list)</w:t>
-            </w:r>
-          </w:p>
-        </w:tc>
-      </w:tr>
-      <w:tr>
-        <w:trPr>
-          <w:cnfStyle w:val="000000100000" w:firstRow="0" w:lastRow="0" w:firstColumn="0" w:lastColumn="0" w:oddVBand="0" w:evenVBand="0" w:oddHBand="1" w:evenHBand="0" w:firstRowFirstColumn="0" w:firstRowLastColumn="0" w:lastRowFirstColumn="0" w:lastRowLastColumn="0"/>
-          <w:trHeight w:val="358"/>
-        </w:trPr>
-        <w:tc>
-          <w:tcPr>
-            <w:cnfStyle w:val="001000000000" w:firstRow="0" w:lastRow="0" w:firstColumn="1" w:lastColumn="0" w:oddVBand="0" w:evenVBand="0" w:oddHBand="0" w:evenHBand="0" w:firstRowFirstColumn="0" w:firstRowLastColumn="0" w:lastRowFirstColumn="0" w:lastRowLastColumn="0"/>
-            <w:tcW w:w="2520" w:type="dxa"/>
-          </w:tcPr>
-          <w:p>
-            <w:pPr>
-              <w:spacing w:before="0" w:after="0"/>
-              <w:ind w:left="-1440" w:firstLine="1440"/>
-              <w:rPr>
-                <w:rFonts w:cs="Tahoma"/>
-                <w:szCs w:val="18"/>
-              </w:rPr>
-            </w:pPr>
-            <w:r>
-              <w:rPr>
-                <w:rFonts w:cs="Tahoma"/>
-                <w:szCs w:val="18"/>
-              </w:rPr>
-              <w:t>Pre Requisites</w:t>
-            </w:r>
-          </w:p>
-        </w:tc>
-        <w:tc>
-          <w:tcPr>
-            <w:tcW w:w="11250" w:type="dxa"/>
-          </w:tcPr>
-          <w:p>
-            <w:pPr>
-              <w:spacing w:before="0" w:after="0"/>
-              <w:ind w:left="-1440" w:firstLine="1440"/>
-              <w:cnfStyle w:val="000000100000" w:firstRow="0" w:lastRow="0" w:firstColumn="0" w:lastColumn="0" w:oddVBand="0" w:evenVBand="0" w:oddHBand="1" w:evenHBand="0" w:firstRowFirstColumn="0" w:firstRowLastColumn="0" w:lastRowFirstColumn="0" w:lastRowLastColumn="0"/>
-              <w:rPr>
-                <w:rFonts w:cs="Tahoma"/>
-                <w:i/>
-                <w:szCs w:val="18"/>
-              </w:rPr>
-            </w:pPr>
-            <w:r>
-              <w:rPr>
-                <w:rFonts w:cs="Tahoma"/>
-                <w:i/>
-                <w:szCs w:val="18"/>
-              </w:rPr>
-              <w:t>{</w:t>
-            </w:r>
-            <w:r>
-              <w:rPr>
-                <w:rFonts w:cs="Tahoma"/>
-                <w:i/>
-                <w:szCs w:val="18"/>
-              </w:rPr>
-              <w:t>Prerequisites that need to be installed before the test script can be executed</w:t>
-            </w:r>
-            <w:r>
-              <w:rPr>
-                <w:rFonts w:cs="Tahoma"/>
-                <w:i/>
-                <w:szCs w:val="18"/>
-              </w:rPr>
-              <w:t>; pre-completed actions: e.g. the user is logged in)</w:t>
-            </w:r>
-          </w:p>
-        </w:tc>
-      </w:tr>
-      <w:tr>
-        <w:trPr>
-          <w:trHeight w:val="484"/>
-        </w:trPr>
-        <w:tc>
-          <w:tcPr>
-            <w:cnfStyle w:val="001000000000" w:firstRow="0" w:lastRow="0" w:firstColumn="1" w:lastColumn="0" w:oddVBand="0" w:evenVBand="0" w:oddHBand="0" w:evenHBand="0" w:firstRowFirstColumn="0" w:firstRowLastColumn="0" w:lastRowFirstColumn="0" w:lastRowLastColumn="0"/>
-            <w:tcW w:w="2520" w:type="dxa"/>
-          </w:tcPr>
-          <w:p>
-            <w:pPr>
-              <w:spacing w:before="0" w:after="0"/>
-              <w:ind w:left="-1440" w:firstLine="1440"/>
-              <w:rPr>
-                <w:rFonts w:cs="Tahoma"/>
-                <w:szCs w:val="18"/>
-              </w:rPr>
-            </w:pPr>
-            <w:r>
-              <w:rPr>
-                <w:rFonts w:cs="Tahoma"/>
-                <w:szCs w:val="18"/>
-              </w:rPr>
-              <w:t>Comments</w:t>
-            </w:r>
-          </w:p>
-        </w:tc>
-        <w:tc>
-          <w:tcPr>
-            <w:tcW w:w="11250" w:type="dxa"/>
-          </w:tcPr>
-          <w:p>
-            <w:pPr>
-              <w:spacing w:before="0" w:after="0"/>
-              <w:ind w:left="-1440" w:firstLine="1440"/>
-              <w:cnfStyle w:val="000000000000" w:firstRow="0" w:lastRow="0" w:firstColumn="0" w:lastColumn="0" w:oddVBand="0" w:evenVBand="0" w:oddHBand="0" w:evenHBand="0" w:firstRowFirstColumn="0" w:firstRowLastColumn="0" w:lastRowFirstColumn="0" w:lastRowLastColumn="0"/>
-              <w:rPr>
-                <w:rFonts w:cs="Tahoma"/>
-                <w:i/>
-                <w:szCs w:val="18"/>
-              </w:rPr>
-            </w:pPr>
-            <w:r>
-              <w:rPr>
-                <w:rFonts w:cs="Tahoma"/>
-                <w:i/>
-                <w:szCs w:val="18"/>
-              </w:rPr>
-              <w:t>{</w:t>
-            </w:r>
-            <w:r>
-              <w:rPr>
-                <w:rFonts w:cs="Tahoma"/>
-                <w:i/>
-                <w:szCs w:val="18"/>
-              </w:rPr>
-              <w:t>Add specific details, if needed</w:t>
-            </w:r>
-            <w:r>
-              <w:rPr>
-                <w:rFonts w:cs="Tahoma"/>
-                <w:i/>
-                <w:szCs w:val="18"/>
-              </w:rPr>
-              <w:t>}</w:t>
-            </w:r>
-          </w:p>
-        </w:tc>
-      </w:tr>
-    </w:tbl>
-    <w:p>
-      <w:pPr>
-        <w:spacing w:after="0"/>
-        <w:ind w:left="-1440" w:firstLine="1440"/>
-        <w:rPr>
-          <w:rFonts w:cs="Tahoma"/>
-          <w:snapToGrid w:val="0"/>
-          <w:color w:val="000000"/>
-          <w:szCs w:val="18"/>
-        </w:rPr>
-      </w:pPr>
-    </w:p>
-    <w:tbl>
-      <w:tblPr>
-        <w:tblStyle w:val="ListTable3-Accent5"/>
-        <w:tblW w:w="13733" w:type="dxa"/>
-        <w:tblInd w:w="-868" w:type="dxa"/>
-        <w:tblLook w:val="04A0" w:firstRow="1" w:lastRow="0" w:firstColumn="1" w:lastColumn="0" w:noHBand="0" w:noVBand="1"/>
-      </w:tblPr>
-      <w:tblGrid>
-        <w:gridCol w:w="751"/>
-        <w:gridCol w:w="4459"/>
-        <w:gridCol w:w="3155"/>
-        <w:gridCol w:w="4315"/>
-        <w:gridCol w:w="1053"/>
-      </w:tblGrid>
-      <w:tr>
-        <w:trPr>
-          <w:cnfStyle w:val="100000000000" w:firstRow="1" w:lastRow="0" w:firstColumn="0" w:lastColumn="0" w:oddVBand="0" w:evenVBand="0" w:oddHBand="0" w:evenHBand="0" w:firstRowFirstColumn="0" w:firstRowLastColumn="0" w:lastRowFirstColumn="0" w:lastRowLastColumn="0"/>
-          <w:trHeight w:val="502"/>
-        </w:trPr>
-        <w:tc>
-          <w:tcPr>
-            <w:cnfStyle w:val="001000000100" w:firstRow="0" w:lastRow="0" w:firstColumn="1" w:lastColumn="0" w:oddVBand="0" w:evenVBand="0" w:oddHBand="0" w:evenHBand="0" w:firstRowFirstColumn="1" w:firstRowLastColumn="0" w:lastRowFirstColumn="0" w:lastRowLastColumn="0"/>
-            <w:tcW w:w="752" w:type="dxa"/>
-          </w:tcPr>
-          <w:p>
-            <w:pPr>
-              <w:spacing w:before="0" w:after="0"/>
-              <w:ind w:left="-1440" w:firstLine="1440"/>
-              <w:rPr>
-                <w:rFonts w:cs="Tahoma"/>
-                <w:snapToGrid w:val="0"/>
-                <w:color w:val="000000"/>
-                <w:szCs w:val="18"/>
-              </w:rPr>
-            </w:pPr>
-            <w:r>
-              <w:rPr>
-                <w:rFonts w:cs="Tahoma"/>
-                <w:snapToGrid w:val="0"/>
-                <w:color w:val="000000"/>
-                <w:szCs w:val="18"/>
-              </w:rPr>
-              <w:t>Step #</w:t>
-            </w:r>
-          </w:p>
-        </w:tc>
-        <w:tc>
-          <w:tcPr>
-            <w:tcW w:w="4480" w:type="dxa"/>
-          </w:tcPr>
-          <w:p>
-            <w:pPr>
-              <w:spacing w:before="0" w:after="0"/>
-              <w:ind w:left="-1440" w:firstLine="1440"/>
-              <w:cnfStyle w:val="100000000000" w:firstRow="1" w:lastRow="0" w:firstColumn="0" w:lastColumn="0" w:oddVBand="0" w:evenVBand="0" w:oddHBand="0" w:evenHBand="0" w:firstRowFirstColumn="0" w:firstRowLastColumn="0" w:lastRowFirstColumn="0" w:lastRowLastColumn="0"/>
-              <w:rPr>
-                <w:rFonts w:cs="Tahoma"/>
-                <w:snapToGrid w:val="0"/>
-                <w:color w:val="000000"/>
-                <w:szCs w:val="18"/>
-              </w:rPr>
-            </w:pPr>
-            <w:r>
-              <w:rPr>
-                <w:rFonts w:cs="Tahoma"/>
-                <w:snapToGrid w:val="0"/>
-                <w:color w:val="000000"/>
-                <w:szCs w:val="18"/>
-              </w:rPr>
-              <w:t>Actions to complete this step</w:t>
-            </w:r>
-          </w:p>
-        </w:tc>
-        <w:tc>
-          <w:tcPr>
-            <w:tcW w:w="3168" w:type="dxa"/>
-          </w:tcPr>
-          <w:p>
-            <w:pPr>
-              <w:spacing w:before="0" w:after="0"/>
-              <w:ind w:left="-1440" w:firstLine="1440"/>
-              <w:cnfStyle w:val="100000000000" w:firstRow="1" w:lastRow="0" w:firstColumn="0" w:lastColumn="0" w:oddVBand="0" w:evenVBand="0" w:oddHBand="0" w:evenHBand="0" w:firstRowFirstColumn="0" w:firstRowLastColumn="0" w:lastRowFirstColumn="0" w:lastRowLastColumn="0"/>
-              <w:rPr>
-                <w:rFonts w:cs="Tahoma"/>
-                <w:snapToGrid w:val="0"/>
-                <w:color w:val="000000"/>
-                <w:szCs w:val="18"/>
-              </w:rPr>
-            </w:pPr>
-            <w:r>
-              <w:rPr>
-                <w:rFonts w:cs="Tahoma"/>
-                <w:snapToGrid w:val="0"/>
-                <w:color w:val="000000"/>
-                <w:szCs w:val="18"/>
-              </w:rPr>
-              <w:t>Expected results</w:t>
-            </w:r>
-          </w:p>
-        </w:tc>
-        <w:tc>
-          <w:tcPr>
-            <w:tcW w:w="4336" w:type="dxa"/>
-          </w:tcPr>
-          <w:p>
-            <w:pPr>
-              <w:spacing w:before="0" w:after="0"/>
-              <w:ind w:left="-1440" w:firstLine="1440"/>
-              <w:cnfStyle w:val="100000000000" w:firstRow="1" w:lastRow="0" w:firstColumn="0" w:lastColumn="0" w:oddVBand="0" w:evenVBand="0" w:oddHBand="0" w:evenHBand="0" w:firstRowFirstColumn="0" w:firstRowLastColumn="0" w:lastRowFirstColumn="0" w:lastRowLastColumn="0"/>
-              <w:rPr>
-                <w:rFonts w:cs="Tahoma"/>
-                <w:snapToGrid w:val="0"/>
-                <w:color w:val="000000"/>
-                <w:szCs w:val="18"/>
-              </w:rPr>
-            </w:pPr>
-            <w:r>
-              <w:rPr>
-                <w:rFonts w:cs="Tahoma"/>
-                <w:snapToGrid w:val="0"/>
-                <w:color w:val="000000"/>
-                <w:szCs w:val="18"/>
-              </w:rPr>
-              <w:t xml:space="preserve">Actual results (on </w:t>
-            </w:r>
-            <w:r>
-              <w:rPr>
-                <w:rFonts w:cs="Tahoma"/>
-                <w:snapToGrid w:val="0"/>
-                <w:color w:val="000000"/>
-                <w:szCs w:val="18"/>
-              </w:rPr>
-              <w:t>Testing environment</w:t>
-            </w:r>
-            <w:r>
-              <w:rPr>
-                <w:rFonts w:cs="Tahoma"/>
-                <w:snapToGrid w:val="0"/>
-                <w:color w:val="000000"/>
-                <w:szCs w:val="18"/>
-              </w:rPr>
-              <w:t>)</w:t>
-            </w:r>
-          </w:p>
-        </w:tc>
-        <w:tc>
-          <w:tcPr>
-            <w:tcW w:w="997" w:type="dxa"/>
-          </w:tcPr>
-          <w:p>
-            <w:pPr>
-              <w:spacing w:before="0" w:after="0"/>
-              <w:ind w:left="-1440" w:firstLine="1440"/>
-              <w:jc w:val="center"/>
-              <w:cnfStyle w:val="100000000000" w:firstRow="1" w:lastRow="0" w:firstColumn="0" w:lastColumn="0" w:oddVBand="0" w:evenVBand="0" w:oddHBand="0" w:evenHBand="0" w:firstRowFirstColumn="0" w:firstRowLastColumn="0" w:lastRowFirstColumn="0" w:lastRowLastColumn="0"/>
-              <w:rPr>
-                <w:rFonts w:cs="Tahoma"/>
-                <w:snapToGrid w:val="0"/>
-                <w:color w:val="000000"/>
-                <w:szCs w:val="18"/>
-              </w:rPr>
-            </w:pPr>
-            <w:r>
-              <w:rPr>
-                <w:rFonts w:cs="Tahoma"/>
-                <w:snapToGrid w:val="0"/>
-                <w:color w:val="000000"/>
-                <w:szCs w:val="18"/>
-              </w:rPr>
-              <w:t>Pass/</w:t>
-            </w:r>
-            <w:r>
-              <w:rPr>
-                <w:rFonts w:cs="Tahoma"/>
-                <w:snapToGrid w:val="0"/>
-                <w:color w:val="000000"/>
-                <w:szCs w:val="18"/>
-              </w:rPr>
-              <w:t>Fail</w:t>
-            </w:r>
-          </w:p>
-        </w:tc>
-      </w:tr>
-      <w:tr>
-        <w:trPr>
-          <w:cnfStyle w:val="000000100000" w:firstRow="0" w:lastRow="0" w:firstColumn="0" w:lastColumn="0" w:oddVBand="0" w:evenVBand="0" w:oddHBand="1" w:evenHBand="0" w:firstRowFirstColumn="0" w:firstRowLastColumn="0" w:lastRowFirstColumn="0" w:lastRowLastColumn="0"/>
-          <w:trHeight w:val="330"/>
-        </w:trPr>
-        <w:tc>
-          <w:tcPr>
-            <w:cnfStyle w:val="001000000000" w:firstRow="0" w:lastRow="0" w:firstColumn="1" w:lastColumn="0" w:oddVBand="0" w:evenVBand="0" w:oddHBand="0" w:evenHBand="0" w:firstRowFirstColumn="0" w:firstRowLastColumn="0" w:lastRowFirstColumn="0" w:lastRowLastColumn="0"/>
-            <w:tcW w:w="752" w:type="dxa"/>
-          </w:tcPr>
-          <w:p>
-            <w:pPr>
-              <w:spacing w:before="0" w:after="0"/>
-              <w:ind w:left="-1440" w:firstLine="1440"/>
-              <w:rPr>
-                <w:rFonts w:cs="Tahoma"/>
-                <w:snapToGrid w:val="0"/>
-                <w:color w:val="000000"/>
-                <w:szCs w:val="18"/>
-              </w:rPr>
-            </w:pPr>
-          </w:p>
-        </w:tc>
-        <w:tc>
-          <w:tcPr>
-            <w:tcW w:w="4480" w:type="dxa"/>
-          </w:tcPr>
-          <w:p>
-            <w:pPr>
-              <w:spacing w:before="0" w:after="0"/>
-              <w:ind w:left="-1440" w:firstLine="1440"/>
-              <w:cnfStyle w:val="000000100000" w:firstRow="0" w:lastRow="0" w:firstColumn="0" w:lastColumn="0" w:oddVBand="0" w:evenVBand="0" w:oddHBand="1" w:evenHBand="0" w:firstRowFirstColumn="0" w:firstRowLastColumn="0" w:lastRowFirstColumn="0" w:lastRowLastColumn="0"/>
-              <w:rPr>
-                <w:rFonts w:cs="Tahoma"/>
-                <w:snapToGrid w:val="0"/>
-                <w:color w:val="000000"/>
-                <w:szCs w:val="18"/>
-              </w:rPr>
-            </w:pPr>
-          </w:p>
-        </w:tc>
-        <w:tc>
-          <w:tcPr>
-            <w:tcW w:w="3168" w:type="dxa"/>
-          </w:tcPr>
-          <w:p>
-            <w:pPr>
-              <w:spacing w:before="0" w:after="0"/>
-              <w:ind w:left="-1440" w:firstLine="1440"/>
-              <w:jc w:val="right"/>
-              <w:cnfStyle w:val="000000100000" w:firstRow="0" w:lastRow="0" w:firstColumn="0" w:lastColumn="0" w:oddVBand="0" w:evenVBand="0" w:oddHBand="1" w:evenHBand="0" w:firstRowFirstColumn="0" w:firstRowLastColumn="0" w:lastRowFirstColumn="0" w:lastRowLastColumn="0"/>
-              <w:rPr>
-                <w:rFonts w:cs="Tahoma"/>
-                <w:snapToGrid w:val="0"/>
-                <w:color w:val="000000"/>
-                <w:szCs w:val="18"/>
-              </w:rPr>
-            </w:pPr>
-          </w:p>
-        </w:tc>
-        <w:tc>
-          <w:tcPr>
-            <w:tcW w:w="4336" w:type="dxa"/>
-          </w:tcPr>
-          <w:p>
-            <w:pPr>
-              <w:spacing w:before="0" w:after="0"/>
-              <w:ind w:left="-1440" w:firstLine="1440"/>
-              <w:jc w:val="right"/>
-              <w:cnfStyle w:val="000000100000" w:firstRow="0" w:lastRow="0" w:firstColumn="0" w:lastColumn="0" w:oddVBand="0" w:evenVBand="0" w:oddHBand="1" w:evenHBand="0" w:firstRowFirstColumn="0" w:firstRowLastColumn="0" w:lastRowFirstColumn="0" w:lastRowLastColumn="0"/>
-              <w:rPr>
-                <w:rFonts w:cs="Tahoma"/>
-                <w:snapToGrid w:val="0"/>
-                <w:color w:val="000000"/>
-                <w:szCs w:val="18"/>
-              </w:rPr>
-            </w:pPr>
-          </w:p>
-        </w:tc>
-        <w:tc>
-          <w:tcPr>
-            <w:tcW w:w="997" w:type="dxa"/>
-          </w:tcPr>
-          <w:p>
-            <w:pPr>
-              <w:spacing w:before="0" w:after="0"/>
-              <w:ind w:left="-1440" w:firstLine="1440"/>
-              <w:jc w:val="right"/>
-              <w:cnfStyle w:val="000000100000" w:firstRow="0" w:lastRow="0" w:firstColumn="0" w:lastColumn="0" w:oddVBand="0" w:evenVBand="0" w:oddHBand="1" w:evenHBand="0" w:firstRowFirstColumn="0" w:firstRowLastColumn="0" w:lastRowFirstColumn="0" w:lastRowLastColumn="0"/>
-              <w:rPr>
-                <w:rFonts w:cs="Tahoma"/>
-                <w:b/>
-                <w:snapToGrid w:val="0"/>
-                <w:color w:val="000000"/>
-                <w:szCs w:val="18"/>
-              </w:rPr>
-            </w:pPr>
-          </w:p>
-        </w:tc>
-      </w:tr>
-      <w:tr>
-        <w:trPr>
-          <w:trHeight w:val="345"/>
-        </w:trPr>
-        <w:tc>
-          <w:tcPr>
-            <w:cnfStyle w:val="001000000000" w:firstRow="0" w:lastRow="0" w:firstColumn="1" w:lastColumn="0" w:oddVBand="0" w:evenVBand="0" w:oddHBand="0" w:evenHBand="0" w:firstRowFirstColumn="0" w:firstRowLastColumn="0" w:lastRowFirstColumn="0" w:lastRowLastColumn="0"/>
-            <w:tcW w:w="752" w:type="dxa"/>
-          </w:tcPr>
-          <w:p>
-            <w:pPr>
-              <w:spacing w:before="0" w:after="0"/>
-              <w:ind w:left="-1440" w:firstLine="1440"/>
-              <w:rPr>
-                <w:rFonts w:cs="Tahoma"/>
-                <w:snapToGrid w:val="0"/>
-                <w:color w:val="000000"/>
-                <w:szCs w:val="18"/>
-              </w:rPr>
-            </w:pPr>
-          </w:p>
-        </w:tc>
-        <w:tc>
-          <w:tcPr>
-            <w:tcW w:w="4480" w:type="dxa"/>
-          </w:tcPr>
-          <w:p>
-            <w:pPr>
-              <w:spacing w:before="0" w:after="0"/>
-              <w:ind w:left="-1440" w:firstLine="1440"/>
-              <w:cnfStyle w:val="000000000000" w:firstRow="0" w:lastRow="0" w:firstColumn="0" w:lastColumn="0" w:oddVBand="0" w:evenVBand="0" w:oddHBand="0" w:evenHBand="0" w:firstRowFirstColumn="0" w:firstRowLastColumn="0" w:lastRowFirstColumn="0" w:lastRowLastColumn="0"/>
-              <w:rPr>
-                <w:rFonts w:cs="Tahoma"/>
-                <w:snapToGrid w:val="0"/>
-                <w:color w:val="000000"/>
-                <w:szCs w:val="18"/>
-              </w:rPr>
-            </w:pPr>
-          </w:p>
-        </w:tc>
-        <w:tc>
-          <w:tcPr>
-            <w:tcW w:w="3168" w:type="dxa"/>
-          </w:tcPr>
-          <w:p>
-            <w:pPr>
-              <w:spacing w:before="0" w:after="0"/>
-              <w:ind w:left="-1440" w:firstLine="1440"/>
-              <w:jc w:val="right"/>
-              <w:cnfStyle w:val="000000000000" w:firstRow="0" w:lastRow="0" w:firstColumn="0" w:lastColumn="0" w:oddVBand="0" w:evenVBand="0" w:oddHBand="0" w:evenHBand="0" w:firstRowFirstColumn="0" w:firstRowLastColumn="0" w:lastRowFirstColumn="0" w:lastRowLastColumn="0"/>
-              <w:rPr>
-                <w:rFonts w:cs="Tahoma"/>
-                <w:snapToGrid w:val="0"/>
-                <w:szCs w:val="18"/>
-              </w:rPr>
-            </w:pPr>
-          </w:p>
-        </w:tc>
-        <w:tc>
-          <w:tcPr>
-            <w:tcW w:w="4336" w:type="dxa"/>
-          </w:tcPr>
-          <w:p>
-            <w:pPr>
-              <w:spacing w:before="0" w:after="0"/>
-              <w:ind w:left="-1440" w:firstLine="1440"/>
-              <w:jc w:val="right"/>
-              <w:cnfStyle w:val="000000000000" w:firstRow="0" w:lastRow="0" w:firstColumn="0" w:lastColumn="0" w:oddVBand="0" w:evenVBand="0" w:oddHBand="0" w:evenHBand="0" w:firstRowFirstColumn="0" w:firstRowLastColumn="0" w:lastRowFirstColumn="0" w:lastRowLastColumn="0"/>
-              <w:rPr>
-                <w:rFonts w:cs="Tahoma"/>
-                <w:snapToGrid w:val="0"/>
-                <w:color w:val="000000"/>
-                <w:szCs w:val="18"/>
-              </w:rPr>
-            </w:pPr>
-          </w:p>
-        </w:tc>
-        <w:tc>
-          <w:tcPr>
-            <w:tcW w:w="997" w:type="dxa"/>
-          </w:tcPr>
-          <w:p>
-            <w:pPr>
-              <w:spacing w:before="0" w:after="0"/>
-              <w:ind w:left="-1440" w:firstLine="1440"/>
-              <w:jc w:val="right"/>
-              <w:cnfStyle w:val="000000000000" w:firstRow="0" w:lastRow="0" w:firstColumn="0" w:lastColumn="0" w:oddVBand="0" w:evenVBand="0" w:oddHBand="0" w:evenHBand="0" w:firstRowFirstColumn="0" w:firstRowLastColumn="0" w:lastRowFirstColumn="0" w:lastRowLastColumn="0"/>
-              <w:rPr>
-                <w:rFonts w:cs="Tahoma"/>
-                <w:b/>
-                <w:snapToGrid w:val="0"/>
-                <w:color w:val="000000"/>
-                <w:szCs w:val="18"/>
-              </w:rPr>
-            </w:pPr>
-          </w:p>
-        </w:tc>
-      </w:tr>
-      <w:tr>
-        <w:trPr>
-          <w:cnfStyle w:val="000000100000" w:firstRow="0" w:lastRow="0" w:firstColumn="0" w:lastColumn="0" w:oddVBand="0" w:evenVBand="0" w:oddHBand="1" w:evenHBand="0" w:firstRowFirstColumn="0" w:firstRowLastColumn="0" w:lastRowFirstColumn="0" w:lastRowLastColumn="0"/>
-          <w:trHeight w:val="375"/>
-        </w:trPr>
-        <w:tc>
-          <w:tcPr>
-            <w:cnfStyle w:val="001000000000" w:firstRow="0" w:lastRow="0" w:firstColumn="1" w:lastColumn="0" w:oddVBand="0" w:evenVBand="0" w:oddHBand="0" w:evenHBand="0" w:firstRowFirstColumn="0" w:firstRowLastColumn="0" w:lastRowFirstColumn="0" w:lastRowLastColumn="0"/>
-            <w:tcW w:w="752" w:type="dxa"/>
-          </w:tcPr>
-          <w:p>
-            <w:pPr>
-              <w:spacing w:before="0" w:after="0"/>
-              <w:ind w:left="-1440" w:firstLine="1440"/>
-              <w:rPr>
-                <w:rFonts w:cs="Tahoma"/>
-                <w:snapToGrid w:val="0"/>
-                <w:color w:val="000000"/>
-                <w:szCs w:val="18"/>
-              </w:rPr>
-            </w:pPr>
-          </w:p>
-        </w:tc>
-        <w:tc>
-          <w:tcPr>
-            <w:tcW w:w="4480" w:type="dxa"/>
-          </w:tcPr>
-          <w:p>
-            <w:pPr>
-              <w:spacing w:before="0" w:after="0"/>
-              <w:ind w:left="-1440" w:firstLine="1440"/>
-              <w:cnfStyle w:val="000000100000" w:firstRow="0" w:lastRow="0" w:firstColumn="0" w:lastColumn="0" w:oddVBand="0" w:evenVBand="0" w:oddHBand="1" w:evenHBand="0" w:firstRowFirstColumn="0" w:firstRowLastColumn="0" w:lastRowFirstColumn="0" w:lastRowLastColumn="0"/>
-              <w:rPr>
-                <w:rFonts w:cs="Tahoma"/>
-                <w:snapToGrid w:val="0"/>
-                <w:color w:val="000000"/>
-                <w:szCs w:val="18"/>
-              </w:rPr>
-            </w:pPr>
-          </w:p>
-        </w:tc>
-        <w:tc>
-          <w:tcPr>
-            <w:tcW w:w="3168" w:type="dxa"/>
-          </w:tcPr>
-          <w:p>
-            <w:pPr>
-              <w:spacing w:before="0" w:after="0"/>
-              <w:ind w:left="-1440" w:firstLine="1440"/>
-              <w:jc w:val="right"/>
-              <w:cnfStyle w:val="000000100000" w:firstRow="0" w:lastRow="0" w:firstColumn="0" w:lastColumn="0" w:oddVBand="0" w:evenVBand="0" w:oddHBand="1" w:evenHBand="0" w:firstRowFirstColumn="0" w:firstRowLastColumn="0" w:lastRowFirstColumn="0" w:lastRowLastColumn="0"/>
-              <w:rPr>
-                <w:rFonts w:cs="Tahoma"/>
-                <w:snapToGrid w:val="0"/>
-                <w:color w:val="000000"/>
-                <w:szCs w:val="18"/>
-              </w:rPr>
-            </w:pPr>
-          </w:p>
-        </w:tc>
-        <w:tc>
-          <w:tcPr>
-            <w:tcW w:w="4336" w:type="dxa"/>
-          </w:tcPr>
-          <w:p>
-            <w:pPr>
-              <w:tabs>
-                <w:tab w:val="left" w:pos="1020"/>
-              </w:tabs>
-              <w:spacing w:before="0" w:after="0"/>
-              <w:ind w:left="-1440" w:firstLine="1440"/>
-              <w:jc w:val="right"/>
-              <w:cnfStyle w:val="000000100000" w:firstRow="0" w:lastRow="0" w:firstColumn="0" w:lastColumn="0" w:oddVBand="0" w:evenVBand="0" w:oddHBand="1" w:evenHBand="0" w:firstRowFirstColumn="0" w:firstRowLastColumn="0" w:lastRowFirstColumn="0" w:lastRowLastColumn="0"/>
-              <w:rPr>
-                <w:rFonts w:cs="Tahoma"/>
-                <w:snapToGrid w:val="0"/>
-                <w:color w:val="000000"/>
-                <w:szCs w:val="18"/>
-              </w:rPr>
-            </w:pPr>
-          </w:p>
-        </w:tc>
-        <w:tc>
-          <w:tcPr>
-            <w:tcW w:w="997" w:type="dxa"/>
-          </w:tcPr>
-          <w:p>
-            <w:pPr>
-              <w:spacing w:before="0" w:after="0"/>
-              <w:ind w:left="-1440" w:firstLine="1440"/>
-              <w:jc w:val="right"/>
-              <w:cnfStyle w:val="000000100000" w:firstRow="0" w:lastRow="0" w:firstColumn="0" w:lastColumn="0" w:oddVBand="0" w:evenVBand="0" w:oddHBand="1" w:evenHBand="0" w:firstRowFirstColumn="0" w:firstRowLastColumn="0" w:lastRowFirstColumn="0" w:lastRowLastColumn="0"/>
-              <w:rPr>
-                <w:rFonts w:cs="Tahoma"/>
-                <w:b/>
-                <w:snapToGrid w:val="0"/>
-                <w:color w:val="000000"/>
-                <w:szCs w:val="18"/>
-              </w:rPr>
-            </w:pPr>
-          </w:p>
-        </w:tc>
-      </w:tr>
-      <w:tr>
-        <w:trPr>
-          <w:trHeight w:val="345"/>
-        </w:trPr>
-        <w:tc>
-          <w:tcPr>
-            <w:cnfStyle w:val="001000000000" w:firstRow="0" w:lastRow="0" w:firstColumn="1" w:lastColumn="0" w:oddVBand="0" w:evenVBand="0" w:oddHBand="0" w:evenHBand="0" w:firstRowFirstColumn="0" w:firstRowLastColumn="0" w:lastRowFirstColumn="0" w:lastRowLastColumn="0"/>
-            <w:tcW w:w="752" w:type="dxa"/>
-          </w:tcPr>
-          <w:p>
-            <w:pPr>
-              <w:spacing w:before="0" w:after="0"/>
-              <w:ind w:left="-1440" w:firstLine="1440"/>
-              <w:rPr>
-                <w:rFonts w:cs="Tahoma"/>
-                <w:snapToGrid w:val="0"/>
-                <w:color w:val="000000"/>
-                <w:szCs w:val="18"/>
-              </w:rPr>
-            </w:pPr>
-          </w:p>
-        </w:tc>
-        <w:tc>
-          <w:tcPr>
-            <w:tcW w:w="4480" w:type="dxa"/>
-          </w:tcPr>
-          <w:p>
-            <w:pPr>
-              <w:spacing w:before="0" w:after="0"/>
-              <w:ind w:left="-1440" w:firstLine="1440"/>
-              <w:cnfStyle w:val="000000000000" w:firstRow="0" w:lastRow="0" w:firstColumn="0" w:lastColumn="0" w:oddVBand="0" w:evenVBand="0" w:oddHBand="0" w:evenHBand="0" w:firstRowFirstColumn="0" w:firstRowLastColumn="0" w:lastRowFirstColumn="0" w:lastRowLastColumn="0"/>
-              <w:rPr>
-                <w:rFonts w:cs="Tahoma"/>
-                <w:snapToGrid w:val="0"/>
-                <w:color w:val="000000"/>
-                <w:szCs w:val="18"/>
-              </w:rPr>
-            </w:pPr>
-          </w:p>
-        </w:tc>
-        <w:tc>
-          <w:tcPr>
-            <w:tcW w:w="3168" w:type="dxa"/>
-          </w:tcPr>
-          <w:p>
-            <w:pPr>
-              <w:spacing w:before="0" w:after="0"/>
-              <w:ind w:left="-1440" w:firstLine="1440"/>
-              <w:jc w:val="right"/>
-              <w:cnfStyle w:val="000000000000" w:firstRow="0" w:lastRow="0" w:firstColumn="0" w:lastColumn="0" w:oddVBand="0" w:evenVBand="0" w:oddHBand="0" w:evenHBand="0" w:firstRowFirstColumn="0" w:firstRowLastColumn="0" w:lastRowFirstColumn="0" w:lastRowLastColumn="0"/>
-              <w:rPr>
-                <w:rFonts w:cs="Tahoma"/>
-                <w:snapToGrid w:val="0"/>
-                <w:color w:val="000000"/>
-                <w:szCs w:val="18"/>
-              </w:rPr>
-            </w:pPr>
-          </w:p>
-        </w:tc>
-        <w:tc>
-          <w:tcPr>
-            <w:tcW w:w="4336" w:type="dxa"/>
-          </w:tcPr>
-          <w:p>
-            <w:pPr>
-              <w:spacing w:before="0" w:after="0"/>
-              <w:ind w:left="-1440" w:firstLine="1440"/>
-              <w:jc w:val="right"/>
-              <w:cnfStyle w:val="000000000000" w:firstRow="0" w:lastRow="0" w:firstColumn="0" w:lastColumn="0" w:oddVBand="0" w:evenVBand="0" w:oddHBand="0" w:evenHBand="0" w:firstRowFirstColumn="0" w:firstRowLastColumn="0" w:lastRowFirstColumn="0" w:lastRowLastColumn="0"/>
-              <w:rPr>
-                <w:rFonts w:cs="Tahoma"/>
-                <w:snapToGrid w:val="0"/>
-                <w:color w:val="000000"/>
-                <w:szCs w:val="18"/>
-              </w:rPr>
-            </w:pPr>
-          </w:p>
-        </w:tc>
-        <w:tc>
-          <w:tcPr>
-            <w:tcW w:w="997" w:type="dxa"/>
-          </w:tcPr>
-          <w:p>
-            <w:pPr>
-              <w:spacing w:before="0" w:after="0"/>
-              <w:ind w:left="-1440" w:firstLine="1440"/>
-              <w:jc w:val="right"/>
-              <w:cnfStyle w:val="000000000000" w:firstRow="0" w:lastRow="0" w:firstColumn="0" w:lastColumn="0" w:oddVBand="0" w:evenVBand="0" w:oddHBand="0" w:evenHBand="0" w:firstRowFirstColumn="0" w:firstRowLastColumn="0" w:lastRowFirstColumn="0" w:lastRowLastColumn="0"/>
-              <w:rPr>
-                <w:rFonts w:cs="Tahoma"/>
-                <w:b/>
-                <w:snapToGrid w:val="0"/>
-                <w:color w:val="000000"/>
-                <w:szCs w:val="18"/>
-              </w:rPr>
-            </w:pPr>
-          </w:p>
-        </w:tc>
-      </w:tr>
-      <w:tr>
-        <w:trPr>
-          <w:cnfStyle w:val="000000100000" w:firstRow="0" w:lastRow="0" w:firstColumn="0" w:lastColumn="0" w:oddVBand="0" w:evenVBand="0" w:oddHBand="1" w:evenHBand="0" w:firstRowFirstColumn="0" w:firstRowLastColumn="0" w:lastRowFirstColumn="0" w:lastRowLastColumn="0"/>
-          <w:trHeight w:val="195"/>
-        </w:trPr>
-        <w:tc>
-          <w:tcPr>
-            <w:cnfStyle w:val="001000000000" w:firstRow="0" w:lastRow="0" w:firstColumn="1" w:lastColumn="0" w:oddVBand="0" w:evenVBand="0" w:oddHBand="0" w:evenHBand="0" w:firstRowFirstColumn="0" w:firstRowLastColumn="0" w:lastRowFirstColumn="0" w:lastRowLastColumn="0"/>
-            <w:tcW w:w="752" w:type="dxa"/>
-          </w:tcPr>
-          <w:p>
-            <w:pPr>
-              <w:spacing w:before="0" w:after="0"/>
-              <w:ind w:left="-1440" w:firstLine="1440"/>
-              <w:rPr>
-                <w:rFonts w:cs="Tahoma"/>
-                <w:snapToGrid w:val="0"/>
-                <w:color w:val="000000"/>
-                <w:szCs w:val="18"/>
-              </w:rPr>
-            </w:pPr>
-          </w:p>
-        </w:tc>
-        <w:tc>
-          <w:tcPr>
-            <w:tcW w:w="4480" w:type="dxa"/>
-          </w:tcPr>
-          <w:p>
-            <w:pPr>
-              <w:spacing w:before="0" w:after="0"/>
-              <w:ind w:left="-1440" w:firstLine="1440"/>
-              <w:cnfStyle w:val="000000100000" w:firstRow="0" w:lastRow="0" w:firstColumn="0" w:lastColumn="0" w:oddVBand="0" w:evenVBand="0" w:oddHBand="1" w:evenHBand="0" w:firstRowFirstColumn="0" w:firstRowLastColumn="0" w:lastRowFirstColumn="0" w:lastRowLastColumn="0"/>
-              <w:rPr>
-                <w:rFonts w:cs="Tahoma"/>
-                <w:snapToGrid w:val="0"/>
-                <w:color w:val="000000"/>
-                <w:szCs w:val="18"/>
-              </w:rPr>
-            </w:pPr>
-          </w:p>
-        </w:tc>
-        <w:tc>
-          <w:tcPr>
-            <w:tcW w:w="3168" w:type="dxa"/>
-          </w:tcPr>
-          <w:p>
-            <w:pPr>
-              <w:spacing w:before="0" w:after="0"/>
-              <w:ind w:left="-1440" w:firstLine="1440"/>
-              <w:jc w:val="right"/>
-              <w:cnfStyle w:val="000000100000" w:firstRow="0" w:lastRow="0" w:firstColumn="0" w:lastColumn="0" w:oddVBand="0" w:evenVBand="0" w:oddHBand="1" w:evenHBand="0" w:firstRowFirstColumn="0" w:firstRowLastColumn="0" w:lastRowFirstColumn="0" w:lastRowLastColumn="0"/>
-              <w:rPr>
-                <w:rFonts w:cs="Tahoma"/>
-                <w:snapToGrid w:val="0"/>
-                <w:color w:val="000000"/>
-                <w:szCs w:val="18"/>
-              </w:rPr>
-            </w:pPr>
-          </w:p>
-        </w:tc>
-        <w:tc>
-          <w:tcPr>
-            <w:tcW w:w="4336" w:type="dxa"/>
-          </w:tcPr>
-          <w:p>
-            <w:pPr>
-              <w:pStyle w:val="ListParagraph"/>
-              <w:spacing w:before="0" w:after="0"/>
-              <w:ind w:left="-1440" w:firstLine="1440"/>
-              <w:jc w:val="right"/>
-              <w:cnfStyle w:val="000000100000" w:firstRow="0" w:lastRow="0" w:firstColumn="0" w:lastColumn="0" w:oddVBand="0" w:evenVBand="0" w:oddHBand="1" w:evenHBand="0" w:firstRowFirstColumn="0" w:firstRowLastColumn="0" w:lastRowFirstColumn="0" w:lastRowLastColumn="0"/>
-              <w:rPr>
-                <w:rFonts w:cs="Tahoma"/>
-                <w:snapToGrid w:val="0"/>
-                <w:color w:val="000000"/>
-                <w:szCs w:val="18"/>
-              </w:rPr>
-            </w:pPr>
-          </w:p>
-        </w:tc>
-        <w:tc>
-          <w:tcPr>
-            <w:tcW w:w="997" w:type="dxa"/>
-          </w:tcPr>
-          <w:p>
-            <w:pPr>
-              <w:spacing w:before="0" w:after="0"/>
-              <w:ind w:left="-1440" w:firstLine="1440"/>
-              <w:jc w:val="right"/>
-              <w:cnfStyle w:val="000000100000" w:firstRow="0" w:lastRow="0" w:firstColumn="0" w:lastColumn="0" w:oddVBand="0" w:evenVBand="0" w:oddHBand="1" w:evenHBand="0" w:firstRowFirstColumn="0" w:firstRowLastColumn="0" w:lastRowFirstColumn="0" w:lastRowLastColumn="0"/>
-              <w:rPr>
-                <w:rFonts w:cs="Tahoma"/>
-                <w:b/>
-                <w:snapToGrid w:val="0"/>
-                <w:color w:val="000000"/>
-                <w:szCs w:val="18"/>
-              </w:rPr>
-            </w:pPr>
-          </w:p>
-        </w:tc>
-      </w:tr>
-      <w:tr>
-        <w:trPr>
-          <w:trHeight w:val="165"/>
-        </w:trPr>
-        <w:tc>
-          <w:tcPr>
-            <w:cnfStyle w:val="001000000000" w:firstRow="0" w:lastRow="0" w:firstColumn="1" w:lastColumn="0" w:oddVBand="0" w:evenVBand="0" w:oddHBand="0" w:evenHBand="0" w:firstRowFirstColumn="0" w:firstRowLastColumn="0" w:lastRowFirstColumn="0" w:lastRowLastColumn="0"/>
-            <w:tcW w:w="752" w:type="dxa"/>
-          </w:tcPr>
-          <w:p>
-            <w:pPr>
-              <w:spacing w:before="0" w:after="0"/>
-              <w:ind w:left="-1440" w:firstLine="1440"/>
-              <w:rPr>
-                <w:rFonts w:cs="Tahoma"/>
-                <w:snapToGrid w:val="0"/>
-                <w:color w:val="000000"/>
-                <w:szCs w:val="18"/>
-              </w:rPr>
-            </w:pPr>
-          </w:p>
-        </w:tc>
-        <w:tc>
-          <w:tcPr>
-            <w:tcW w:w="4480" w:type="dxa"/>
-          </w:tcPr>
-          <w:p>
-            <w:pPr>
-              <w:spacing w:before="0" w:after="0"/>
-              <w:ind w:left="-1440" w:firstLine="1440"/>
-              <w:cnfStyle w:val="000000000000" w:firstRow="0" w:lastRow="0" w:firstColumn="0" w:lastColumn="0" w:oddVBand="0" w:evenVBand="0" w:oddHBand="0" w:evenHBand="0" w:firstRowFirstColumn="0" w:firstRowLastColumn="0" w:lastRowFirstColumn="0" w:lastRowLastColumn="0"/>
-              <w:rPr>
-                <w:rFonts w:cs="Tahoma"/>
-                <w:snapToGrid w:val="0"/>
-                <w:color w:val="000000"/>
-                <w:szCs w:val="18"/>
-              </w:rPr>
-            </w:pPr>
-          </w:p>
-        </w:tc>
-        <w:tc>
-          <w:tcPr>
-            <w:tcW w:w="3168" w:type="dxa"/>
-          </w:tcPr>
-          <w:p>
-            <w:pPr>
-              <w:spacing w:before="0" w:after="0"/>
-              <w:ind w:left="-1440" w:firstLine="1440"/>
-              <w:jc w:val="right"/>
-              <w:cnfStyle w:val="000000000000" w:firstRow="0" w:lastRow="0" w:firstColumn="0" w:lastColumn="0" w:oddVBand="0" w:evenVBand="0" w:oddHBand="0" w:evenHBand="0" w:firstRowFirstColumn="0" w:firstRowLastColumn="0" w:lastRowFirstColumn="0" w:lastRowLastColumn="0"/>
-              <w:rPr>
-                <w:rFonts w:cs="Tahoma"/>
-                <w:snapToGrid w:val="0"/>
-                <w:color w:val="000000"/>
-                <w:szCs w:val="18"/>
-              </w:rPr>
-            </w:pPr>
-          </w:p>
-        </w:tc>
-        <w:tc>
-          <w:tcPr>
-            <w:tcW w:w="4336" w:type="dxa"/>
-          </w:tcPr>
-          <w:p>
-            <w:pPr>
-              <w:spacing w:before="0" w:after="0"/>
-              <w:ind w:left="-1440" w:firstLine="1440"/>
-              <w:jc w:val="right"/>
-              <w:cnfStyle w:val="000000000000" w:firstRow="0" w:lastRow="0" w:firstColumn="0" w:lastColumn="0" w:oddVBand="0" w:evenVBand="0" w:oddHBand="0" w:evenHBand="0" w:firstRowFirstColumn="0" w:firstRowLastColumn="0" w:lastRowFirstColumn="0" w:lastRowLastColumn="0"/>
-              <w:rPr>
-                <w:rFonts w:cs="Tahoma"/>
-                <w:snapToGrid w:val="0"/>
-                <w:color w:val="000000"/>
-                <w:szCs w:val="18"/>
-              </w:rPr>
-            </w:pPr>
-          </w:p>
-        </w:tc>
-        <w:tc>
-          <w:tcPr>
-            <w:tcW w:w="997" w:type="dxa"/>
-          </w:tcPr>
-          <w:p>
-            <w:pPr>
-              <w:spacing w:before="0" w:after="0"/>
-              <w:ind w:left="-1440" w:firstLine="1440"/>
-              <w:jc w:val="right"/>
-              <w:cnfStyle w:val="000000000000" w:firstRow="0" w:lastRow="0" w:firstColumn="0" w:lastColumn="0" w:oddVBand="0" w:evenVBand="0" w:oddHBand="0" w:evenHBand="0" w:firstRowFirstColumn="0" w:firstRowLastColumn="0" w:lastRowFirstColumn="0" w:lastRowLastColumn="0"/>
-              <w:rPr>
-                <w:rFonts w:cs="Tahoma"/>
-                <w:b/>
-                <w:snapToGrid w:val="0"/>
-                <w:color w:val="000000"/>
-                <w:szCs w:val="18"/>
-              </w:rPr>
-            </w:pPr>
-          </w:p>
-        </w:tc>
-      </w:tr>
-    </w:tbl>
-    <w:p>
-      <w:pPr>
-        <w:spacing w:after="0"/>
-        <w:ind w:left="-1440" w:firstLine="1440"/>
-        <w:rPr>
-          <w:rFonts w:cs="Tahoma"/>
-          <w:b/>
-        </w:rPr>
-      </w:pPr>
-    </w:p>
-    <w:p>
-      <w:pPr>
-        <w:spacing w:after="0"/>
-        <w:ind w:left="-1440" w:firstLine="1440"/>
-        <w:rPr>
-          <w:rFonts w:cs="Tahoma"/>
-          <w:b/>
-        </w:rPr>
-      </w:pPr>
-    </w:p>
-    <w:p>
-      <w:pPr>
-        <w:spacing w:after="0"/>
-        <w:ind w:left="-1440" w:firstLine="1440"/>
-        <w:jc w:val="both"/>
-        <w:rPr>
-          <w:i/>
-          <w:color w:val="3F599C"/>
-          <w:sz w:val="24"/>
-          <w:szCs w:val="32"/>
-        </w:rPr>
-      </w:pPr>
-      <w:r>
-        <w:rPr>
-          <w:i/>
-          <w:color w:val="3F599C"/>
-          <w:sz w:val="24"/>
-          <w:szCs w:val="32"/>
-        </w:rPr>
-        <w:t xml:space="preserve">Note: if extra test cases need to be covered, add lines in the 1.5. section table and multiply test script template. </w:t>
-      </w:r>
     </w:p>
     <w:sectPr>
       <w:pgSz w:w="15840" w:h="12240" w:orient="landscape"/>
@@ -3942,7 +2697,7 @@
 </file>
 
 <file path=word/endnotes.xml><?xml version="1.0" encoding="utf-8"?>
-<w:endnotes xmlns:wpc="http://schemas.microsoft.com/office/word/2010/wordprocessingCanvas" xmlns:cx="http://schemas.microsoft.com/office/drawing/2014/chartex" xmlns:cx1="http://schemas.microsoft.com/office/drawing/2015/9/8/chartex" xmlns:mc="http://schemas.openxmlformats.org/markup-compatibility/2006" xmlns:o="urn:schemas-microsoft-com:office:office" xmlns:r="http://schemas.openxmlformats.org/officeDocument/2006/relationships" xmlns:m="http://schemas.openxmlformats.org/officeDocument/2006/math" xmlns:v="urn:schemas-microsoft-com:vml" xmlns:wp14="http://schemas.microsoft.com/office/word/2010/wordprocessingDrawing" xmlns:wp="http://schemas.openxmlformats.org/drawingml/2006/wordprocessingDrawing" xmlns:w10="urn:schemas-microsoft-com:office:word" xmlns:w="http://schemas.openxmlformats.org/wordprocessingml/2006/main" xmlns:w14="http://schemas.microsoft.com/office/word/2010/wordml" xmlns:w15="http://schemas.microsoft.com/office/word/2012/wordml" xmlns:w16se="http://schemas.microsoft.com/office/word/2015/wordml/symex" xmlns:wpg="http://schemas.microsoft.com/office/word/2010/wordprocessingGroup" xmlns:wpi="http://schemas.microsoft.com/office/word/2010/wordprocessingInk" xmlns:wne="http://schemas.microsoft.com/office/word/2006/wordml" xmlns:wps="http://schemas.microsoft.com/office/word/2010/wordprocessingShape" mc:Ignorable="w14 w15 w16se wp14">
+<w:endnotes xmlns:wpc="http://schemas.microsoft.com/office/word/2010/wordprocessingCanvas" xmlns:cx="http://schemas.microsoft.com/office/drawing/2014/chartex" xmlns:cx1="http://schemas.microsoft.com/office/drawing/2015/9/8/chartex" xmlns:cx2="http://schemas.microsoft.com/office/drawing/2015/10/21/chartex" xmlns:cx3="http://schemas.microsoft.com/office/drawing/2016/5/9/chartex" xmlns:cx4="http://schemas.microsoft.com/office/drawing/2016/5/10/chartex" xmlns:cx5="http://schemas.microsoft.com/office/drawing/2016/5/11/chartex" xmlns:cx6="http://schemas.microsoft.com/office/drawing/2016/5/12/chartex" xmlns:cx7="http://schemas.microsoft.com/office/drawing/2016/5/13/chartex" xmlns:cx8="http://schemas.microsoft.com/office/drawing/2016/5/14/chartex" xmlns:mc="http://schemas.openxmlformats.org/markup-compatibility/2006" xmlns:aink="http://schemas.microsoft.com/office/drawing/2016/ink" xmlns:am3d="http://schemas.microsoft.com/office/drawing/2017/model3d" xmlns:o="urn:schemas-microsoft-com:office:office" xmlns:r="http://schemas.openxmlformats.org/officeDocument/2006/relationships" xmlns:m="http://schemas.openxmlformats.org/officeDocument/2006/math" xmlns:v="urn:schemas-microsoft-com:vml" xmlns:wp14="http://schemas.microsoft.com/office/word/2010/wordprocessingDrawing" xmlns:wp="http://schemas.openxmlformats.org/drawingml/2006/wordprocessingDrawing" xmlns:w10="urn:schemas-microsoft-com:office:word" xmlns:w="http://schemas.openxmlformats.org/wordprocessingml/2006/main" xmlns:w14="http://schemas.microsoft.com/office/word/2010/wordml" xmlns:w15="http://schemas.microsoft.com/office/word/2012/wordml" xmlns:w16cid="http://schemas.microsoft.com/office/word/2016/wordml/cid" xmlns:w16se="http://schemas.microsoft.com/office/word/2015/wordml/symex" xmlns:wpg="http://schemas.microsoft.com/office/word/2010/wordprocessingGroup" xmlns:wpi="http://schemas.microsoft.com/office/word/2010/wordprocessingInk" xmlns:wne="http://schemas.microsoft.com/office/word/2006/wordml" xmlns:wps="http://schemas.microsoft.com/office/word/2010/wordprocessingShape" mc:Ignorable="w14 w15 w16se w16cid wp14">
   <w:endnote w:type="separator" w:id="-1">
     <w:p>
       <w:r>
@@ -3968,7 +2723,7 @@
 </file>
 
 <file path=word/footer1.xml><?xml version="1.0" encoding="utf-8"?>
-<w:ftr xmlns:wpc="http://schemas.microsoft.com/office/word/2010/wordprocessingCanvas" xmlns:cx="http://schemas.microsoft.com/office/drawing/2014/chartex" xmlns:cx1="http://schemas.microsoft.com/office/drawing/2015/9/8/chartex" xmlns:mc="http://schemas.openxmlformats.org/markup-compatibility/2006" xmlns:o="urn:schemas-microsoft-com:office:office" xmlns:r="http://schemas.openxmlformats.org/officeDocument/2006/relationships" xmlns:m="http://schemas.openxmlformats.org/officeDocument/2006/math" xmlns:v="urn:schemas-microsoft-com:vml" xmlns:wp14="http://schemas.microsoft.com/office/word/2010/wordprocessingDrawing" xmlns:wp="http://schemas.openxmlformats.org/drawingml/2006/wordprocessingDrawing" xmlns:w10="urn:schemas-microsoft-com:office:word" xmlns:w="http://schemas.openxmlformats.org/wordprocessingml/2006/main" xmlns:w14="http://schemas.microsoft.com/office/word/2010/wordml" xmlns:w15="http://schemas.microsoft.com/office/word/2012/wordml" xmlns:w16se="http://schemas.microsoft.com/office/word/2015/wordml/symex" xmlns:wpg="http://schemas.microsoft.com/office/word/2010/wordprocessingGroup" xmlns:wpi="http://schemas.microsoft.com/office/word/2010/wordprocessingInk" xmlns:wne="http://schemas.microsoft.com/office/word/2006/wordml" xmlns:wps="http://schemas.microsoft.com/office/word/2010/wordprocessingShape" mc:Ignorable="w14 w15 w16se wp14">
+<w:ftr xmlns:wpc="http://schemas.microsoft.com/office/word/2010/wordprocessingCanvas" xmlns:cx="http://schemas.microsoft.com/office/drawing/2014/chartex" xmlns:cx1="http://schemas.microsoft.com/office/drawing/2015/9/8/chartex" xmlns:cx2="http://schemas.microsoft.com/office/drawing/2015/10/21/chartex" xmlns:cx3="http://schemas.microsoft.com/office/drawing/2016/5/9/chartex" xmlns:cx4="http://schemas.microsoft.com/office/drawing/2016/5/10/chartex" xmlns:cx5="http://schemas.microsoft.com/office/drawing/2016/5/11/chartex" xmlns:cx6="http://schemas.microsoft.com/office/drawing/2016/5/12/chartex" xmlns:cx7="http://schemas.microsoft.com/office/drawing/2016/5/13/chartex" xmlns:cx8="http://schemas.microsoft.com/office/drawing/2016/5/14/chartex" xmlns:mc="http://schemas.openxmlformats.org/markup-compatibility/2006" xmlns:aink="http://schemas.microsoft.com/office/drawing/2016/ink" xmlns:am3d="http://schemas.microsoft.com/office/drawing/2017/model3d" xmlns:o="urn:schemas-microsoft-com:office:office" xmlns:r="http://schemas.openxmlformats.org/officeDocument/2006/relationships" xmlns:m="http://schemas.openxmlformats.org/officeDocument/2006/math" xmlns:v="urn:schemas-microsoft-com:vml" xmlns:wp14="http://schemas.microsoft.com/office/word/2010/wordprocessingDrawing" xmlns:wp="http://schemas.openxmlformats.org/drawingml/2006/wordprocessingDrawing" xmlns:w10="urn:schemas-microsoft-com:office:word" xmlns:w="http://schemas.openxmlformats.org/wordprocessingml/2006/main" xmlns:w14="http://schemas.microsoft.com/office/word/2010/wordml" xmlns:w15="http://schemas.microsoft.com/office/word/2012/wordml" xmlns:w16cid="http://schemas.microsoft.com/office/word/2016/wordml/cid" xmlns:w16se="http://schemas.microsoft.com/office/word/2015/wordml/symex" xmlns:wpg="http://schemas.microsoft.com/office/word/2010/wordprocessingGroup" xmlns:wpi="http://schemas.microsoft.com/office/word/2010/wordprocessingInk" xmlns:wne="http://schemas.microsoft.com/office/word/2006/wordml" xmlns:wps="http://schemas.microsoft.com/office/word/2010/wordprocessingShape" mc:Ignorable="w14 w15 w16se w16cid wp14">
   <w:p>
     <w:pPr>
       <w:pStyle w:val="Footer"/>
@@ -4007,7 +2762,7 @@
 </file>
 
 <file path=word/footer2.xml><?xml version="1.0" encoding="utf-8"?>
-<w:ftr xmlns:wpc="http://schemas.microsoft.com/office/word/2010/wordprocessingCanvas" xmlns:cx="http://schemas.microsoft.com/office/drawing/2014/chartex" xmlns:cx1="http://schemas.microsoft.com/office/drawing/2015/9/8/chartex" xmlns:mc="http://schemas.openxmlformats.org/markup-compatibility/2006" xmlns:o="urn:schemas-microsoft-com:office:office" xmlns:r="http://schemas.openxmlformats.org/officeDocument/2006/relationships" xmlns:m="http://schemas.openxmlformats.org/officeDocument/2006/math" xmlns:v="urn:schemas-microsoft-com:vml" xmlns:wp14="http://schemas.microsoft.com/office/word/2010/wordprocessingDrawing" xmlns:wp="http://schemas.openxmlformats.org/drawingml/2006/wordprocessingDrawing" xmlns:w10="urn:schemas-microsoft-com:office:word" xmlns:w="http://schemas.openxmlformats.org/wordprocessingml/2006/main" xmlns:w14="http://schemas.microsoft.com/office/word/2010/wordml" xmlns:w15="http://schemas.microsoft.com/office/word/2012/wordml" xmlns:w16se="http://schemas.microsoft.com/office/word/2015/wordml/symex" xmlns:wpg="http://schemas.microsoft.com/office/word/2010/wordprocessingGroup" xmlns:wpi="http://schemas.microsoft.com/office/word/2010/wordprocessingInk" xmlns:wne="http://schemas.microsoft.com/office/word/2006/wordml" xmlns:wps="http://schemas.microsoft.com/office/word/2010/wordprocessingShape" mc:Ignorable="w14 w15 w16se wp14">
+<w:ftr xmlns:wpc="http://schemas.microsoft.com/office/word/2010/wordprocessingCanvas" xmlns:cx="http://schemas.microsoft.com/office/drawing/2014/chartex" xmlns:cx1="http://schemas.microsoft.com/office/drawing/2015/9/8/chartex" xmlns:cx2="http://schemas.microsoft.com/office/drawing/2015/10/21/chartex" xmlns:cx3="http://schemas.microsoft.com/office/drawing/2016/5/9/chartex" xmlns:cx4="http://schemas.microsoft.com/office/drawing/2016/5/10/chartex" xmlns:cx5="http://schemas.microsoft.com/office/drawing/2016/5/11/chartex" xmlns:cx6="http://schemas.microsoft.com/office/drawing/2016/5/12/chartex" xmlns:cx7="http://schemas.microsoft.com/office/drawing/2016/5/13/chartex" xmlns:cx8="http://schemas.microsoft.com/office/drawing/2016/5/14/chartex" xmlns:mc="http://schemas.openxmlformats.org/markup-compatibility/2006" xmlns:aink="http://schemas.microsoft.com/office/drawing/2016/ink" xmlns:am3d="http://schemas.microsoft.com/office/drawing/2017/model3d" xmlns:o="urn:schemas-microsoft-com:office:office" xmlns:r="http://schemas.openxmlformats.org/officeDocument/2006/relationships" xmlns:m="http://schemas.openxmlformats.org/officeDocument/2006/math" xmlns:v="urn:schemas-microsoft-com:vml" xmlns:wp14="http://schemas.microsoft.com/office/word/2010/wordprocessingDrawing" xmlns:wp="http://schemas.openxmlformats.org/drawingml/2006/wordprocessingDrawing" xmlns:w10="urn:schemas-microsoft-com:office:word" xmlns:w="http://schemas.openxmlformats.org/wordprocessingml/2006/main" xmlns:w14="http://schemas.microsoft.com/office/word/2010/wordml" xmlns:w15="http://schemas.microsoft.com/office/word/2012/wordml" xmlns:w16cid="http://schemas.microsoft.com/office/word/2016/wordml/cid" xmlns:w16se="http://schemas.microsoft.com/office/word/2015/wordml/symex" xmlns:wpg="http://schemas.microsoft.com/office/word/2010/wordprocessingGroup" xmlns:wpi="http://schemas.microsoft.com/office/word/2010/wordprocessingInk" xmlns:wne="http://schemas.microsoft.com/office/word/2006/wordml" xmlns:wps="http://schemas.microsoft.com/office/word/2010/wordprocessingShape" mc:Ignorable="w14 w15 w16se w16cid wp14">
   <w:p>
     <w:pPr>
       <w:pStyle w:val="Footer"/>
@@ -4194,7 +2949,7 @@
                               <w:color w:val="20347E"/>
                               <w:lang w:val="ro-RO"/>
                             </w:rPr>
-                            <w:t>2016</w:t>
+                            <w:t>2018</w:t>
                           </w:r>
                           <w:r>
                             <w:rPr>
@@ -4215,7 +2970,14 @@
                               <w:color w:val="20347E"/>
                               <w:lang w:val="ro-RO"/>
                             </w:rPr>
-                            <w:t>OSF Global Services. Toate drepturile rezervate.</w:t>
+                            <w:t xml:space="preserve">OSF Global Services. </w:t>
+                          </w:r>
+                          <w:r>
+                            <w:rPr>
+                              <w:color w:val="20347E"/>
+                              <w:lang w:val="ro-RO"/>
+                            </w:rPr>
+                            <w:t>Toate drepturile rezervate.</w:t>
                           </w:r>
                         </w:p>
                         <w:p>
@@ -4303,7 +3065,7 @@
                         <w:color w:val="20347E"/>
                         <w:lang w:val="ro-RO"/>
                       </w:rPr>
-                      <w:t>2016</w:t>
+                      <w:t>2018</w:t>
                     </w:r>
                     <w:r>
                       <w:rPr>
@@ -4324,7 +3086,14 @@
                         <w:color w:val="20347E"/>
                         <w:lang w:val="ro-RO"/>
                       </w:rPr>
-                      <w:t>OSF Global Services. Toate drepturile rezervate.</w:t>
+                      <w:t xml:space="preserve">OSF Global Services. </w:t>
+                    </w:r>
+                    <w:r>
+                      <w:rPr>
+                        <w:color w:val="20347E"/>
+                        <w:lang w:val="ro-RO"/>
+                      </w:rPr>
+                      <w:t>Toate drepturile rezervate.</w:t>
                     </w:r>
                   </w:p>
                   <w:p>
@@ -4722,7 +3491,7 @@
 </file>
 
 <file path=word/footnotes.xml><?xml version="1.0" encoding="utf-8"?>
-<w:footnotes xmlns:wpc="http://schemas.microsoft.com/office/word/2010/wordprocessingCanvas" xmlns:cx="http://schemas.microsoft.com/office/drawing/2014/chartex" xmlns:cx1="http://schemas.microsoft.com/office/drawing/2015/9/8/chartex" xmlns:mc="http://schemas.openxmlformats.org/markup-compatibility/2006" xmlns:o="urn:schemas-microsoft-com:office:office" xmlns:r="http://schemas.openxmlformats.org/officeDocument/2006/relationships" xmlns:m="http://schemas.openxmlformats.org/officeDocument/2006/math" xmlns:v="urn:schemas-microsoft-com:vml" xmlns:wp14="http://schemas.microsoft.com/office/word/2010/wordprocessingDrawing" xmlns:wp="http://schemas.openxmlformats.org/drawingml/2006/wordprocessingDrawing" xmlns:w10="urn:schemas-microsoft-com:office:word" xmlns:w="http://schemas.openxmlformats.org/wordprocessingml/2006/main" xmlns:w14="http://schemas.microsoft.com/office/word/2010/wordml" xmlns:w15="http://schemas.microsoft.com/office/word/2012/wordml" xmlns:w16se="http://schemas.microsoft.com/office/word/2015/wordml/symex" xmlns:wpg="http://schemas.microsoft.com/office/word/2010/wordprocessingGroup" xmlns:wpi="http://schemas.microsoft.com/office/word/2010/wordprocessingInk" xmlns:wne="http://schemas.microsoft.com/office/word/2006/wordml" xmlns:wps="http://schemas.microsoft.com/office/word/2010/wordprocessingShape" mc:Ignorable="w14 w15 w16se wp14">
+<w:footnotes xmlns:wpc="http://schemas.microsoft.com/office/word/2010/wordprocessingCanvas" xmlns:cx="http://schemas.microsoft.com/office/drawing/2014/chartex" xmlns:cx1="http://schemas.microsoft.com/office/drawing/2015/9/8/chartex" xmlns:cx2="http://schemas.microsoft.com/office/drawing/2015/10/21/chartex" xmlns:cx3="http://schemas.microsoft.com/office/drawing/2016/5/9/chartex" xmlns:cx4="http://schemas.microsoft.com/office/drawing/2016/5/10/chartex" xmlns:cx5="http://schemas.microsoft.com/office/drawing/2016/5/11/chartex" xmlns:cx6="http://schemas.microsoft.com/office/drawing/2016/5/12/chartex" xmlns:cx7="http://schemas.microsoft.com/office/drawing/2016/5/13/chartex" xmlns:cx8="http://schemas.microsoft.com/office/drawing/2016/5/14/chartex" xmlns:mc="http://schemas.openxmlformats.org/markup-compatibility/2006" xmlns:aink="http://schemas.microsoft.com/office/drawing/2016/ink" xmlns:am3d="http://schemas.microsoft.com/office/drawing/2017/model3d" xmlns:o="urn:schemas-microsoft-com:office:office" xmlns:r="http://schemas.openxmlformats.org/officeDocument/2006/relationships" xmlns:m="http://schemas.openxmlformats.org/officeDocument/2006/math" xmlns:v="urn:schemas-microsoft-com:vml" xmlns:wp14="http://schemas.microsoft.com/office/word/2010/wordprocessingDrawing" xmlns:wp="http://schemas.openxmlformats.org/drawingml/2006/wordprocessingDrawing" xmlns:w10="urn:schemas-microsoft-com:office:word" xmlns:w="http://schemas.openxmlformats.org/wordprocessingml/2006/main" xmlns:w14="http://schemas.microsoft.com/office/word/2010/wordml" xmlns:w15="http://schemas.microsoft.com/office/word/2012/wordml" xmlns:w16cid="http://schemas.microsoft.com/office/word/2016/wordml/cid" xmlns:w16se="http://schemas.microsoft.com/office/word/2015/wordml/symex" xmlns:wpg="http://schemas.microsoft.com/office/word/2010/wordprocessingGroup" xmlns:wpi="http://schemas.microsoft.com/office/word/2010/wordprocessingInk" xmlns:wne="http://schemas.microsoft.com/office/word/2006/wordml" xmlns:wps="http://schemas.microsoft.com/office/word/2010/wordprocessingShape" mc:Ignorable="w14 w15 w16se w16cid wp14">
   <w:footnote w:type="separator" w:id="-1">
     <w:p>
       <w:r>
@@ -4748,7 +3517,7 @@
 </file>
 
 <file path=word/header1.xml><?xml version="1.0" encoding="utf-8"?>
-<w:hdr xmlns:wpc="http://schemas.microsoft.com/office/word/2010/wordprocessingCanvas" xmlns:cx="http://schemas.microsoft.com/office/drawing/2014/chartex" xmlns:cx1="http://schemas.microsoft.com/office/drawing/2015/9/8/chartex" xmlns:mc="http://schemas.openxmlformats.org/markup-compatibility/2006" xmlns:o="urn:schemas-microsoft-com:office:office" xmlns:r="http://schemas.openxmlformats.org/officeDocument/2006/relationships" xmlns:m="http://schemas.openxmlformats.org/officeDocument/2006/math" xmlns:v="urn:schemas-microsoft-com:vml" xmlns:wp14="http://schemas.microsoft.com/office/word/2010/wordprocessingDrawing" xmlns:wp="http://schemas.openxmlformats.org/drawingml/2006/wordprocessingDrawing" xmlns:w10="urn:schemas-microsoft-com:office:word" xmlns:w="http://schemas.openxmlformats.org/wordprocessingml/2006/main" xmlns:w14="http://schemas.microsoft.com/office/word/2010/wordml" xmlns:w15="http://schemas.microsoft.com/office/word/2012/wordml" xmlns:w16se="http://schemas.microsoft.com/office/word/2015/wordml/symex" xmlns:wpg="http://schemas.microsoft.com/office/word/2010/wordprocessingGroup" xmlns:wpi="http://schemas.microsoft.com/office/word/2010/wordprocessingInk" xmlns:wne="http://schemas.microsoft.com/office/word/2006/wordml" xmlns:wps="http://schemas.microsoft.com/office/word/2010/wordprocessingShape" mc:Ignorable="w14 w15 w16se wp14">
+<w:hdr xmlns:wpc="http://schemas.microsoft.com/office/word/2010/wordprocessingCanvas" xmlns:cx="http://schemas.microsoft.com/office/drawing/2014/chartex" xmlns:cx1="http://schemas.microsoft.com/office/drawing/2015/9/8/chartex" xmlns:cx2="http://schemas.microsoft.com/office/drawing/2015/10/21/chartex" xmlns:cx3="http://schemas.microsoft.com/office/drawing/2016/5/9/chartex" xmlns:cx4="http://schemas.microsoft.com/office/drawing/2016/5/10/chartex" xmlns:cx5="http://schemas.microsoft.com/office/drawing/2016/5/11/chartex" xmlns:cx6="http://schemas.microsoft.com/office/drawing/2016/5/12/chartex" xmlns:cx7="http://schemas.microsoft.com/office/drawing/2016/5/13/chartex" xmlns:cx8="http://schemas.microsoft.com/office/drawing/2016/5/14/chartex" xmlns:mc="http://schemas.openxmlformats.org/markup-compatibility/2006" xmlns:aink="http://schemas.microsoft.com/office/drawing/2016/ink" xmlns:am3d="http://schemas.microsoft.com/office/drawing/2017/model3d" xmlns:o="urn:schemas-microsoft-com:office:office" xmlns:r="http://schemas.openxmlformats.org/officeDocument/2006/relationships" xmlns:m="http://schemas.openxmlformats.org/officeDocument/2006/math" xmlns:v="urn:schemas-microsoft-com:vml" xmlns:wp14="http://schemas.microsoft.com/office/word/2010/wordprocessingDrawing" xmlns:wp="http://schemas.openxmlformats.org/drawingml/2006/wordprocessingDrawing" xmlns:w10="urn:schemas-microsoft-com:office:word" xmlns:w="http://schemas.openxmlformats.org/wordprocessingml/2006/main" xmlns:w14="http://schemas.microsoft.com/office/word/2010/wordml" xmlns:w15="http://schemas.microsoft.com/office/word/2012/wordml" xmlns:w16cid="http://schemas.microsoft.com/office/word/2016/wordml/cid" xmlns:w16se="http://schemas.microsoft.com/office/word/2015/wordml/symex" xmlns:wpg="http://schemas.microsoft.com/office/word/2010/wordprocessingGroup" xmlns:wpi="http://schemas.microsoft.com/office/word/2010/wordprocessingInk" xmlns:wne="http://schemas.microsoft.com/office/word/2006/wordml" xmlns:wps="http://schemas.microsoft.com/office/word/2010/wordprocessingShape" mc:Ignorable="w14 w15 w16se w16cid wp14">
   <w:p>
     <w:pPr>
       <w:pStyle w:val="Header"/>
@@ -5137,65 +3906,13 @@
         </wp:anchor>
       </w:drawing>
     </w:r>
-    <w:r>
-      <w:rPr>
-        <w:noProof/>
-      </w:rPr>
-      <w:drawing>
-        <wp:inline distT="0" distB="0" distL="0" distR="0" wp14:anchorId="41358FC5" wp14:editId="7F2FA8B2">
-          <wp:extent cx="2198164" cy="464400"/>
-          <wp:effectExtent l="0" t="0" r="12065" b="0"/>
-          <wp:docPr id="21" name="Picture 21"/>
-          <wp:cNvGraphicFramePr>
-            <a:graphicFrameLocks xmlns:a="http://schemas.openxmlformats.org/drawingml/2006/main" noChangeAspect="1"/>
-          </wp:cNvGraphicFramePr>
-          <a:graphic xmlns:a="http://schemas.openxmlformats.org/drawingml/2006/main">
-            <a:graphicData uri="http://schemas.openxmlformats.org/drawingml/2006/picture">
-              <pic:pic xmlns:pic="http://schemas.openxmlformats.org/drawingml/2006/picture">
-                <pic:nvPicPr>
-                  <pic:cNvPr id="0" name="Picture 2"/>
-                  <pic:cNvPicPr>
-                    <a:picLocks noChangeAspect="1" noChangeArrowheads="1"/>
-                  </pic:cNvPicPr>
-                </pic:nvPicPr>
-                <pic:blipFill>
-                  <a:blip r:embed="rId4">
-                    <a:extLst>
-                      <a:ext uri="{28A0092B-C50C-407E-A947-70E740481C1C}">
-                        <a14:useLocalDpi xmlns:a14="http://schemas.microsoft.com/office/drawing/2010/main" val="0"/>
-                      </a:ext>
-                    </a:extLst>
-                  </a:blip>
-                  <a:stretch>
-                    <a:fillRect/>
-                  </a:stretch>
-                </pic:blipFill>
-                <pic:spPr bwMode="auto">
-                  <a:xfrm>
-                    <a:off x="0" y="0"/>
-                    <a:ext cx="2198164" cy="464400"/>
-                  </a:xfrm>
-                  <a:prstGeom prst="rect">
-                    <a:avLst/>
-                  </a:prstGeom>
-                  <a:noFill/>
-                  <a:ln>
-                    <a:noFill/>
-                  </a:ln>
-                </pic:spPr>
-              </pic:pic>
-            </a:graphicData>
-          </a:graphic>
-        </wp:inline>
-      </w:drawing>
-    </w:r>
   </w:p>
   <w:p/>
 </w:hdr>
 </file>
 
 <file path=word/numbering.xml><?xml version="1.0" encoding="utf-8"?>
-<w:numbering xmlns:wpc="http://schemas.microsoft.com/office/word/2010/wordprocessingCanvas" xmlns:cx="http://schemas.microsoft.com/office/drawing/2014/chartex" xmlns:cx1="http://schemas.microsoft.com/office/drawing/2015/9/8/chartex" xmlns:mc="http://schemas.openxmlformats.org/markup-compatibility/2006" xmlns:o="urn:schemas-microsoft-com:office:office" xmlns:r="http://schemas.openxmlformats.org/officeDocument/2006/relationships" xmlns:m="http://schemas.openxmlformats.org/officeDocument/2006/math" xmlns:v="urn:schemas-microsoft-com:vml" xmlns:wp14="http://schemas.microsoft.com/office/word/2010/wordprocessingDrawing" xmlns:wp="http://schemas.openxmlformats.org/drawingml/2006/wordprocessingDrawing" xmlns:w10="urn:schemas-microsoft-com:office:word" xmlns:w="http://schemas.openxmlformats.org/wordprocessingml/2006/main" xmlns:w14="http://schemas.microsoft.com/office/word/2010/wordml" xmlns:w15="http://schemas.microsoft.com/office/word/2012/wordml" xmlns:w16se="http://schemas.microsoft.com/office/word/2015/wordml/symex" xmlns:wpg="http://schemas.microsoft.com/office/word/2010/wordprocessingGroup" xmlns:wpi="http://schemas.microsoft.com/office/word/2010/wordprocessingInk" xmlns:wne="http://schemas.microsoft.com/office/word/2006/wordml" xmlns:wps="http://schemas.microsoft.com/office/word/2010/wordprocessingShape" mc:Ignorable="w14 w15 w16se wp14">
+<w:numbering xmlns:wpc="http://schemas.microsoft.com/office/word/2010/wordprocessingCanvas" xmlns:cx="http://schemas.microsoft.com/office/drawing/2014/chartex" xmlns:cx1="http://schemas.microsoft.com/office/drawing/2015/9/8/chartex" xmlns:cx2="http://schemas.microsoft.com/office/drawing/2015/10/21/chartex" xmlns:cx3="http://schemas.microsoft.com/office/drawing/2016/5/9/chartex" xmlns:cx4="http://schemas.microsoft.com/office/drawing/2016/5/10/chartex" xmlns:cx5="http://schemas.microsoft.com/office/drawing/2016/5/11/chartex" xmlns:cx6="http://schemas.microsoft.com/office/drawing/2016/5/12/chartex" xmlns:cx7="http://schemas.microsoft.com/office/drawing/2016/5/13/chartex" xmlns:cx8="http://schemas.microsoft.com/office/drawing/2016/5/14/chartex" xmlns:mc="http://schemas.openxmlformats.org/markup-compatibility/2006" xmlns:aink="http://schemas.microsoft.com/office/drawing/2016/ink" xmlns:am3d="http://schemas.microsoft.com/office/drawing/2017/model3d" xmlns:o="urn:schemas-microsoft-com:office:office" xmlns:r="http://schemas.openxmlformats.org/officeDocument/2006/relationships" xmlns:m="http://schemas.openxmlformats.org/officeDocument/2006/math" xmlns:v="urn:schemas-microsoft-com:vml" xmlns:wp14="http://schemas.microsoft.com/office/word/2010/wordprocessingDrawing" xmlns:wp="http://schemas.openxmlformats.org/drawingml/2006/wordprocessingDrawing" xmlns:w10="urn:schemas-microsoft-com:office:word" xmlns:w="http://schemas.openxmlformats.org/wordprocessingml/2006/main" xmlns:w14="http://schemas.microsoft.com/office/word/2010/wordml" xmlns:w15="http://schemas.microsoft.com/office/word/2012/wordml" xmlns:w16cid="http://schemas.microsoft.com/office/word/2016/wordml/cid" xmlns:w16se="http://schemas.microsoft.com/office/word/2015/wordml/symex" xmlns:wpg="http://schemas.microsoft.com/office/word/2010/wordprocessingGroup" xmlns:wpi="http://schemas.microsoft.com/office/word/2010/wordprocessingInk" xmlns:wne="http://schemas.microsoft.com/office/word/2006/wordml" xmlns:wps="http://schemas.microsoft.com/office/word/2010/wordprocessingShape" mc:Ignorable="w14 w15 w16se w16cid wp14">
   <w:abstractNum w:abstractNumId="0" w15:restartNumberingAfterBreak="0">
     <w:nsid w:val="00000001"/>
     <w:multiLevelType w:val="multilevel"/>
@@ -5604,7 +4321,7 @@
 </file>
 
 <file path=word/styles.xml><?xml version="1.0" encoding="utf-8"?>
-<w:styles xmlns:mc="http://schemas.openxmlformats.org/markup-compatibility/2006" xmlns:r="http://schemas.openxmlformats.org/officeDocument/2006/relationships" xmlns:w="http://schemas.openxmlformats.org/wordprocessingml/2006/main" xmlns:w14="http://schemas.microsoft.com/office/word/2010/wordml" xmlns:w15="http://schemas.microsoft.com/office/word/2012/wordml" xmlns:w16se="http://schemas.microsoft.com/office/word/2015/wordml/symex" mc:Ignorable="w14 w15 w16se">
+<w:styles xmlns:mc="http://schemas.openxmlformats.org/markup-compatibility/2006" xmlns:r="http://schemas.openxmlformats.org/officeDocument/2006/relationships" xmlns:w="http://schemas.openxmlformats.org/wordprocessingml/2006/main" xmlns:w14="http://schemas.microsoft.com/office/word/2010/wordml" xmlns:w15="http://schemas.microsoft.com/office/word/2012/wordml" xmlns:w16cid="http://schemas.microsoft.com/office/word/2016/wordml/cid" xmlns:w16se="http://schemas.microsoft.com/office/word/2015/wordml/symex" mc:Ignorable="w14 w15 w16se w16cid">
   <w:docDefaults>
     <w:rPrDefault>
       <w:rPr>
@@ -5616,7 +4333,7 @@
     </w:rPrDefault>
     <w:pPrDefault/>
   </w:docDefaults>
-  <w:latentStyles w:defLockedState="0" w:defUIPriority="99" w:defSemiHidden="0" w:defUnhideWhenUsed="0" w:defQFormat="0" w:count="371">
+  <w:latentStyles w:defLockedState="0" w:defUIPriority="99" w:defSemiHidden="0" w:defUnhideWhenUsed="0" w:defQFormat="0" w:count="375">
     <w:lsdException w:name="Normal" w:uiPriority="0" w:qFormat="1"/>
     <w:lsdException w:name="heading 1" w:uiPriority="9" w:qFormat="1"/>
     <w:lsdException w:name="heading 2" w:semiHidden="1" w:uiPriority="0" w:unhideWhenUsed="1" w:qFormat="1"/>
@@ -5722,7 +4439,6 @@
     <w:lsdException w:name="HTML Sample" w:semiHidden="1" w:unhideWhenUsed="1"/>
     <w:lsdException w:name="HTML Typewriter" w:semiHidden="1" w:unhideWhenUsed="1"/>
     <w:lsdException w:name="HTML Variable" w:semiHidden="1" w:unhideWhenUsed="1"/>
-    <w:lsdException w:name="Normal Table" w:semiHidden="1" w:unhideWhenUsed="1"/>
     <w:lsdException w:name="annotation subject" w:semiHidden="1" w:unhideWhenUsed="1"/>
     <w:lsdException w:name="No List" w:semiHidden="1" w:unhideWhenUsed="1"/>
     <w:lsdException w:name="Outline List 1" w:semiHidden="1" w:unhideWhenUsed="1"/>
@@ -5766,10 +4482,8 @@
     <w:lsdException w:name="Table Elegant" w:semiHidden="1" w:unhideWhenUsed="1"/>
     <w:lsdException w:name="Table Professional" w:semiHidden="1" w:unhideWhenUsed="1"/>
     <w:lsdException w:name="Table Subtle 1" w:semiHidden="1" w:unhideWhenUsed="1"/>
-    <w:lsdException w:name="Table Subtle 2" w:semiHidden="1" w:unhideWhenUsed="1"/>
     <w:lsdException w:name="Table Web 1" w:semiHidden="1" w:unhideWhenUsed="1"/>
     <w:lsdException w:name="Table Web 2" w:semiHidden="1" w:unhideWhenUsed="1"/>
-    <w:lsdException w:name="Table Web 3" w:semiHidden="1" w:unhideWhenUsed="1"/>
     <w:lsdException w:name="Balloon Text" w:semiHidden="1" w:unhideWhenUsed="1"/>
     <w:lsdException w:name="Table Grid" w:uiPriority="59"/>
     <w:lsdException w:name="Table Theme" w:semiHidden="1" w:unhideWhenUsed="1"/>
@@ -5988,6 +4702,10 @@
     <w:lsdException w:name="List Table 5 Dark Accent 6" w:uiPriority="50"/>
     <w:lsdException w:name="List Table 6 Colorful Accent 6" w:uiPriority="51"/>
     <w:lsdException w:name="List Table 7 Colorful Accent 6" w:uiPriority="52"/>
+    <w:lsdException w:name="Mention" w:semiHidden="1" w:unhideWhenUsed="1"/>
+    <w:lsdException w:name="Smart Hyperlink" w:semiHidden="1" w:unhideWhenUsed="1"/>
+    <w:lsdException w:name="Hashtag" w:semiHidden="1" w:unhideWhenUsed="1"/>
+    <w:lsdException w:name="Unresolved Mention" w:semiHidden="1" w:unhideWhenUsed="1"/>
   </w:latentStyles>
   <w:style w:type="paragraph" w:default="1" w:styleId="Normal">
     <w:name w:val="Normal"/>
@@ -7103,39 +5821,6 @@
 </file>
 
 <file path=customXml/item1.xml><?xml version="1.0" encoding="utf-8"?>
-<?mso-contentType ?>
-<FormTemplates xmlns="http://schemas.microsoft.com/sharepoint/v3/contenttype/forms">
-  <Display>DocumentLibraryForm</Display>
-  <Edit>DocumentLibraryForm</Edit>
-  <New>DocumentLibraryForm</New>
-</FormTemplates>
-</file>
-
-<file path=customXml/item2.xml><?xml version="1.0" encoding="utf-8"?>
-<p:properties xmlns:p="http://schemas.microsoft.com/office/2006/metadata/properties" xmlns:xsi="http://www.w3.org/2001/XMLSchema-instance" xmlns:pc="http://schemas.microsoft.com/office/infopath/2007/PartnerControls">
-  <documentManagement>
-    <TaxCatchAll xmlns="41dbd0cf-c47a-4cea-8dfa-c6db00955148">
-      <Value>19</Value>
-      <Value>5</Value>
-    </TaxCatchAll>
-    <SharedWithUsers xmlns="41dbd0cf-c47a-4cea-8dfa-c6db00955148">
-      <UserInfo>
-        <DisplayName/>
-        <AccountId xsi:nil="true"/>
-        <AccountType/>
-      </UserInfo>
-    </SharedWithUsers>
-    <c0e9b85d92a2493c9603a66e3c6dc46c xmlns="b3f613c8-ec7b-4666-9278-a023a5d15208">
-      <Terms xmlns="http://schemas.microsoft.com/office/infopath/2007/PartnerControls"/>
-    </c0e9b85d92a2493c9603a66e3c6dc46c>
-    <a4e378346c3b4907a475ac64079e2c75 xmlns="b3f613c8-ec7b-4666-9278-a023a5d15208">
-      <Terms xmlns="http://schemas.microsoft.com/office/infopath/2007/PartnerControls"/>
-    </a4e378346c3b4907a475ac64079e2c75>
-  </documentManagement>
-</p:properties>
-</file>
-
-<file path=customXml/item3.xml><?xml version="1.0" encoding="utf-8"?>
 <ct:contentTypeSchema xmlns:ct="http://schemas.microsoft.com/office/2006/metadata/contentType" xmlns:ma="http://schemas.microsoft.com/office/2006/metadata/properties/metaAttributes" ct:_="" ma:_="" ma:contentTypeName="Document" ma:contentTypeID="0x01010075A598854721D24AA6296DF68B050887" ma:contentTypeVersion="11" ma:contentTypeDescription="Create a new document." ma:contentTypeScope="" ma:versionID="f7b26c50c6400df0b6506946637115b1">
   <xsd:schema xmlns:xsd="http://www.w3.org/2001/XMLSchema" xmlns:xs="http://www.w3.org/2001/XMLSchema" xmlns:p="http://schemas.microsoft.com/office/2006/metadata/properties" xmlns:ns2="b3f613c8-ec7b-4666-9278-a023a5d15208" xmlns:ns3="41dbd0cf-c47a-4cea-8dfa-c6db00955148" xmlns:ns4="ac0d7e2e-ea60-4157-bd6f-604a97904171" targetNamespace="http://schemas.microsoft.com/office/2006/metadata/properties" ma:root="true" ma:fieldsID="3095e0392a702639baf534aeb85edd7f" ns2:_="" ns3:_="" ns4:_="">
     <xsd:import namespace="b3f613c8-ec7b-4666-9278-a023a5d15208"/>
@@ -7347,14 +6032,59 @@
 </ct:contentTypeSchema>
 </file>
 
+<file path=customXml/item2.xml><?xml version="1.0" encoding="utf-8"?>
+<p:properties xmlns:p="http://schemas.microsoft.com/office/2006/metadata/properties" xmlns:xsi="http://www.w3.org/2001/XMLSchema-instance" xmlns:pc="http://schemas.microsoft.com/office/infopath/2007/PartnerControls">
+  <documentManagement>
+    <TaxCatchAll xmlns="41dbd0cf-c47a-4cea-8dfa-c6db00955148">
+      <Value>19</Value>
+      <Value>5</Value>
+    </TaxCatchAll>
+    <SharedWithUsers xmlns="41dbd0cf-c47a-4cea-8dfa-c6db00955148">
+      <UserInfo>
+        <DisplayName/>
+        <AccountId xsi:nil="true"/>
+        <AccountType/>
+      </UserInfo>
+    </SharedWithUsers>
+    <c0e9b85d92a2493c9603a66e3c6dc46c xmlns="b3f613c8-ec7b-4666-9278-a023a5d15208">
+      <Terms xmlns="http://schemas.microsoft.com/office/infopath/2007/PartnerControls"/>
+    </c0e9b85d92a2493c9603a66e3c6dc46c>
+    <a4e378346c3b4907a475ac64079e2c75 xmlns="b3f613c8-ec7b-4666-9278-a023a5d15208">
+      <Terms xmlns="http://schemas.microsoft.com/office/infopath/2007/PartnerControls"/>
+    </a4e378346c3b4907a475ac64079e2c75>
+  </documentManagement>
+</p:properties>
+</file>
+
+<file path=customXml/item3.xml><?xml version="1.0" encoding="utf-8"?>
+<?mso-contentType ?>
+<FormTemplates xmlns="http://schemas.microsoft.com/sharepoint/v3/contenttype/forms">
+  <Display>DocumentLibraryForm</Display>
+  <Edit>DocumentLibraryForm</Edit>
+  <New>DocumentLibraryForm</New>
+</FormTemplates>
+</file>
+
 <file path=customXml/item4.xml><?xml version="1.0" encoding="utf-8"?>
 <b:Sources xmlns:b="http://schemas.openxmlformats.org/officeDocument/2006/bibliography" xmlns="http://schemas.openxmlformats.org/officeDocument/2006/bibliography" SelectedStyle="/APA.XSL" StyleName="APA"/>
 </file>
 
 <file path=customXml/itemProps1.xml><?xml version="1.0" encoding="utf-8"?>
-<ds:datastoreItem xmlns:ds="http://schemas.openxmlformats.org/officeDocument/2006/customXml" ds:itemID="{DFCDA434-AC8F-4C1E-9914-B2056CAC0984}">
+<ds:datastoreItem xmlns:ds="http://schemas.openxmlformats.org/officeDocument/2006/customXml" ds:itemID="{CF9082D8-EE1B-4F05-8042-4CEDC3FE2C41}">
   <ds:schemaRefs>
-    <ds:schemaRef ds:uri="http://schemas.microsoft.com/sharepoint/v3/contenttype/forms"/>
+    <ds:schemaRef ds:uri="http://schemas.microsoft.com/office/2006/metadata/contentType"/>
+    <ds:schemaRef ds:uri="http://schemas.microsoft.com/office/2006/metadata/properties/metaAttributes"/>
+    <ds:schemaRef ds:uri="http://www.w3.org/2001/XMLSchema"/>
+    <ds:schemaRef ds:uri="http://schemas.microsoft.com/office/2006/metadata/properties"/>
+    <ds:schemaRef ds:uri="b3f613c8-ec7b-4666-9278-a023a5d15208"/>
+    <ds:schemaRef ds:uri="41dbd0cf-c47a-4cea-8dfa-c6db00955148"/>
+    <ds:schemaRef ds:uri="ac0d7e2e-ea60-4157-bd6f-604a97904171"/>
+    <ds:schemaRef ds:uri="http://schemas.microsoft.com/office/2006/documentManagement/types"/>
+    <ds:schemaRef ds:uri="http://schemas.microsoft.com/office/infopath/2007/PartnerControls"/>
+    <ds:schemaRef ds:uri="http://schemas.openxmlformats.org/package/2006/metadata/core-properties"/>
+    <ds:schemaRef ds:uri="http://purl.org/dc/elements/1.1/"/>
+    <ds:schemaRef ds:uri="http://purl.org/dc/terms/"/>
+    <ds:schemaRef ds:uri="http://schemas.microsoft.com/internal/obd"/>
   </ds:schemaRefs>
 </ds:datastoreItem>
 </file>
@@ -7365,19 +6095,21 @@
     <ds:schemaRef ds:uri="http://schemas.microsoft.com/office/2006/metadata/properties"/>
     <ds:schemaRef ds:uri="http://schemas.microsoft.com/office/infopath/2007/PartnerControls"/>
     <ds:schemaRef ds:uri="41dbd0cf-c47a-4cea-8dfa-c6db00955148"/>
-    <ds:schemaRef ds:uri="5d4e254d-3dcf-4486-bcdb-33b0ba1c9fd3"/>
-    <ds:schemaRef ds:uri="http://schemas.microsoft.com/sharepoint/v4"/>
-    <ds:schemaRef ds:uri="dbaf12f8-9d8b-4ec9-933f-0daa41681262"/>
+    <ds:schemaRef ds:uri="b3f613c8-ec7b-4666-9278-a023a5d15208"/>
   </ds:schemaRefs>
 </ds:datastoreItem>
 </file>
 
 <file path=customXml/itemProps3.xml><?xml version="1.0" encoding="utf-8"?>
-<ds:datastoreItem xmlns:ds="http://schemas.openxmlformats.org/officeDocument/2006/customXml" ds:itemID="{CF9082D8-EE1B-4F05-8042-4CEDC3FE2C41}"/>
+<ds:datastoreItem xmlns:ds="http://schemas.openxmlformats.org/officeDocument/2006/customXml" ds:itemID="{DFCDA434-AC8F-4C1E-9914-B2056CAC0984}">
+  <ds:schemaRefs>
+    <ds:schemaRef ds:uri="http://schemas.microsoft.com/sharepoint/v3/contenttype/forms"/>
+  </ds:schemaRefs>
+</ds:datastoreItem>
 </file>
 
 <file path=customXml/itemProps4.xml><?xml version="1.0" encoding="utf-8"?>
-<ds:datastoreItem xmlns:ds="http://schemas.openxmlformats.org/officeDocument/2006/customXml" ds:itemID="{B6C916CC-556F-4A8C-B5C3-AE9379509521}">
+<ds:datastoreItem xmlns:ds="http://schemas.openxmlformats.org/officeDocument/2006/customXml" ds:itemID="{1F4D7E7F-1F18-408F-BCFC-9A787D29718D}">
   <ds:schemaRefs>
     <ds:schemaRef ds:uri="http://schemas.openxmlformats.org/officeDocument/2006/bibliography"/>
   </ds:schemaRefs>

</xml_diff>